<commit_message>
Tabelki Karnaugha do przerzutników
</commit_message>
<xml_diff>
--- a/Przerzutniki.docx
+++ b/Przerzutniki.docx
@@ -1,6 +1,6 @@
 
 <file path=word/document.xml><?xml version="1.0" encoding="utf-8"?>
-<w:document xmlns:wpc="http://schemas.microsoft.com/office/word/2010/wordprocessingCanvas" xmlns:mc="http://schemas.openxmlformats.org/markup-compatibility/2006" xmlns:o="urn:schemas-microsoft-com:office:office" xmlns:r="http://schemas.openxmlformats.org/officeDocument/2006/relationships" xmlns:m="http://schemas.openxmlformats.org/officeDocument/2006/math" xmlns:v="urn:schemas-microsoft-com:vml" xmlns:wp14="http://schemas.microsoft.com/office/word/2010/wordprocessingDrawing" xmlns:wp="http://schemas.openxmlformats.org/drawingml/2006/wordprocessingDrawing" xmlns:w10="urn:schemas-microsoft-com:office:word" xmlns:w="http://schemas.openxmlformats.org/wordprocessingml/2006/main" xmlns:w14="http://schemas.microsoft.com/office/word/2010/wordml" xmlns:w15="http://schemas.microsoft.com/office/word/2012/wordml" xmlns:wpg="http://schemas.microsoft.com/office/word/2010/wordprocessingGroup" xmlns:wpi="http://schemas.microsoft.com/office/word/2010/wordprocessingInk" xmlns:wne="http://schemas.microsoft.com/office/word/2006/wordml" xmlns:wps="http://schemas.microsoft.com/office/word/2010/wordprocessingShape" mc:Ignorable="w14 w15 wp14">
+<w:document xmlns:wpc="http://schemas.microsoft.com/office/word/2010/wordprocessingCanvas" xmlns:cx="http://schemas.microsoft.com/office/drawing/2014/chartex" xmlns:cx1="http://schemas.microsoft.com/office/drawing/2015/9/8/chartex" xmlns:cx2="http://schemas.microsoft.com/office/drawing/2015/10/21/chartex" xmlns:cx3="http://schemas.microsoft.com/office/drawing/2016/5/9/chartex" xmlns:cx4="http://schemas.microsoft.com/office/drawing/2016/5/10/chartex" xmlns:cx5="http://schemas.microsoft.com/office/drawing/2016/5/11/chartex" xmlns:cx6="http://schemas.microsoft.com/office/drawing/2016/5/12/chartex" xmlns:cx7="http://schemas.microsoft.com/office/drawing/2016/5/13/chartex" xmlns:cx8="http://schemas.microsoft.com/office/drawing/2016/5/14/chartex" xmlns:mc="http://schemas.openxmlformats.org/markup-compatibility/2006" xmlns:aink="http://schemas.microsoft.com/office/drawing/2016/ink" xmlns:am3d="http://schemas.microsoft.com/office/drawing/2017/model3d" xmlns:o="urn:schemas-microsoft-com:office:office" xmlns:r="http://schemas.openxmlformats.org/officeDocument/2006/relationships" xmlns:m="http://schemas.openxmlformats.org/officeDocument/2006/math" xmlns:v="urn:schemas-microsoft-com:vml" xmlns:wp14="http://schemas.microsoft.com/office/word/2010/wordprocessingDrawing" xmlns:wp="http://schemas.openxmlformats.org/drawingml/2006/wordprocessingDrawing" xmlns:w10="urn:schemas-microsoft-com:office:word" xmlns:w="http://schemas.openxmlformats.org/wordprocessingml/2006/main" xmlns:w14="http://schemas.microsoft.com/office/word/2010/wordml" xmlns:w15="http://schemas.microsoft.com/office/word/2012/wordml" xmlns:w16cid="http://schemas.microsoft.com/office/word/2016/wordml/cid" xmlns:w16se="http://schemas.microsoft.com/office/word/2015/wordml/symex" xmlns:wpg="http://schemas.microsoft.com/office/word/2010/wordprocessingGroup" xmlns:wpi="http://schemas.microsoft.com/office/word/2010/wordprocessingInk" xmlns:wne="http://schemas.microsoft.com/office/word/2006/wordml" xmlns:wps="http://schemas.microsoft.com/office/word/2010/wordprocessingShape" mc:Ignorable="w14 w15 w16se w16cid wp14">
   <w:body>
     <w:tbl>
       <w:tblPr>
@@ -135,16 +135,7 @@
         <w:t>Układ sekwencyjny</w:t>
       </w:r>
       <w:r>
-        <w:t xml:space="preserve"> - r</w:t>
-      </w:r>
-      <w:r>
-        <w:t xml:space="preserve">odzaj </w:t>
-      </w:r>
-      <w:r>
-        <w:t>układu cyfrowego</w:t>
-      </w:r>
-      <w:r>
-        <w:t xml:space="preserve"> charakteryzujący się tym, że stan wyjść zależy od stanu wejść układu oraz od poprzedniego stanu, zwanego </w:t>
+        <w:t xml:space="preserve"> - rodzaj układu cyfrowego charakteryzujący się tym, że stan wyjść zależy od stanu wejść układu oraz od poprzedniego stanu, zwanego </w:t>
       </w:r>
       <w:r>
         <w:rPr>
@@ -159,10 +150,7 @@
         <w:t>rejestrów</w:t>
       </w:r>
       <w:r>
-        <w:t xml:space="preserve"> (pamięci).</w:t>
-      </w:r>
-      <w:r>
-        <w:t xml:space="preserve"> Może być synchroniczny (taktowany sygnałem CLK – wejściem zegarowym) lub asynchroniczny.</w:t>
+        <w:t xml:space="preserve"> (pamięci). Może być synchroniczny (taktowany sygnałem CLK – wejściem zegarowym) lub asynchroniczny.</w:t>
       </w:r>
     </w:p>
     <w:p>
@@ -2055,7 +2043,7 @@
               <w:jc w:val="center"/>
             </w:pPr>
             <w:r>
-              <w:t>-</w:t>
+              <w:t>x</w:t>
             </w:r>
           </w:p>
         </w:tc>
@@ -2069,7 +2057,7 @@
               <w:jc w:val="center"/>
             </w:pPr>
             <w:r>
-              <w:t>-</w:t>
+              <w:t>x</w:t>
             </w:r>
           </w:p>
         </w:tc>
@@ -2082,6 +2070,9 @@
             <w:pPr>
               <w:jc w:val="center"/>
             </w:pPr>
+            <w:r>
+              <w:t>x</w:t>
+            </w:r>
           </w:p>
         </w:tc>
         <w:tc>
@@ -2093,6 +2084,9 @@
             <w:pPr>
               <w:jc w:val="center"/>
             </w:pPr>
+            <w:r>
+              <w:t>x</w:t>
+            </w:r>
           </w:p>
         </w:tc>
         <w:tc>
@@ -2104,6 +2098,9 @@
             <w:pPr>
               <w:jc w:val="center"/>
             </w:pPr>
+            <w:r>
+              <w:t>x</w:t>
+            </w:r>
           </w:p>
         </w:tc>
         <w:tc>
@@ -2115,6 +2112,9 @@
             <w:pPr>
               <w:jc w:val="center"/>
             </w:pPr>
+            <w:r>
+              <w:t>x</w:t>
+            </w:r>
           </w:p>
         </w:tc>
         <w:tc>
@@ -2126,6 +2126,9 @@
             <w:pPr>
               <w:jc w:val="center"/>
             </w:pPr>
+            <w:r>
+              <w:t>x</w:t>
+            </w:r>
           </w:p>
         </w:tc>
         <w:tc>
@@ -2137,6 +2140,9 @@
             <w:pPr>
               <w:jc w:val="center"/>
             </w:pPr>
+            <w:r>
+              <w:t>x</w:t>
+            </w:r>
           </w:p>
         </w:tc>
         <w:tc>
@@ -2148,6 +2154,9 @@
             <w:pPr>
               <w:jc w:val="center"/>
             </w:pPr>
+            <w:r>
+              <w:t>x</w:t>
+            </w:r>
           </w:p>
         </w:tc>
         <w:tc>
@@ -2159,6 +2168,9 @@
             <w:pPr>
               <w:jc w:val="center"/>
             </w:pPr>
+            <w:r>
+              <w:t>x</w:t>
+            </w:r>
           </w:p>
         </w:tc>
         <w:tc>
@@ -2813,8 +2825,6 @@
             <w:r>
               <w:t>1</w:t>
             </w:r>
-            <w:bookmarkStart w:id="0" w:name="_GoBack"/>
-            <w:bookmarkEnd w:id="0"/>
           </w:p>
         </w:tc>
         <w:tc>
@@ -2932,6 +2942,9 @@
             <w:pPr>
               <w:jc w:val="center"/>
             </w:pPr>
+            <w:r>
+              <w:t>x</w:t>
+            </w:r>
           </w:p>
         </w:tc>
         <w:tc>
@@ -2943,6 +2956,9 @@
             <w:pPr>
               <w:jc w:val="center"/>
             </w:pPr>
+            <w:r>
+              <w:t>x</w:t>
+            </w:r>
           </w:p>
         </w:tc>
         <w:tc>
@@ -2954,6 +2970,9 @@
             <w:pPr>
               <w:jc w:val="center"/>
             </w:pPr>
+            <w:r>
+              <w:t>x</w:t>
+            </w:r>
           </w:p>
         </w:tc>
         <w:tc>
@@ -2965,6 +2984,9 @@
             <w:pPr>
               <w:jc w:val="center"/>
             </w:pPr>
+            <w:r>
+              <w:t>x</w:t>
+            </w:r>
           </w:p>
         </w:tc>
         <w:tc>
@@ -2976,6 +2998,9 @@
             <w:pPr>
               <w:jc w:val="center"/>
             </w:pPr>
+            <w:r>
+              <w:t>x</w:t>
+            </w:r>
           </w:p>
         </w:tc>
         <w:tc>
@@ -2987,6 +3012,9 @@
             <w:pPr>
               <w:jc w:val="center"/>
             </w:pPr>
+            <w:r>
+              <w:t>x</w:t>
+            </w:r>
           </w:p>
         </w:tc>
         <w:tc>
@@ -2998,6 +3026,9 @@
             <w:pPr>
               <w:jc w:val="center"/>
             </w:pPr>
+            <w:r>
+              <w:t>x</w:t>
+            </w:r>
           </w:p>
         </w:tc>
         <w:tc>
@@ -3009,6 +3040,9 @@
             <w:pPr>
               <w:jc w:val="center"/>
             </w:pPr>
+            <w:r>
+              <w:t>x</w:t>
+            </w:r>
           </w:p>
         </w:tc>
         <w:tc>
@@ -3033,6 +3067,3796 @@
           <w:b/>
         </w:rPr>
       </w:pPr>
+    </w:p>
+    <w:p>
+      <w:pPr>
+        <w:rPr>
+          <w:b/>
+        </w:rPr>
+      </w:pPr>
+      <w:r>
+        <w:rPr>
+          <w:b/>
+        </w:rPr>
+        <w:lastRenderedPageBreak/>
+        <w:t xml:space="preserve">Tabele </w:t>
+      </w:r>
+      <w:proofErr w:type="spellStart"/>
+      <w:r>
+        <w:rPr>
+          <w:b/>
+        </w:rPr>
+        <w:t>Karnaugha</w:t>
+      </w:r>
+      <w:proofErr w:type="spellEnd"/>
+      <w:r>
+        <w:rPr>
+          <w:b/>
+        </w:rPr>
+        <w:t xml:space="preserve"> dla każdego wyjścia każdego przerzutnika</w:t>
+      </w:r>
+    </w:p>
+    <w:p>
+      <w:pPr>
+        <w:rPr>
+          <w:b/>
+        </w:rPr>
+      </w:pPr>
+      <w:r>
+        <w:rPr>
+          <w:b/>
+        </w:rPr>
+        <w:t>K1</w:t>
+      </w:r>
+      <w:r>
+        <w:rPr>
+          <w:b/>
+        </w:rPr>
+        <w:tab/>
+      </w:r>
+      <w:r>
+        <w:rPr>
+          <w:b/>
+        </w:rPr>
+        <w:tab/>
+      </w:r>
+      <w:r>
+        <w:rPr>
+          <w:b/>
+        </w:rPr>
+        <w:tab/>
+      </w:r>
+      <w:r>
+        <w:rPr>
+          <w:b/>
+        </w:rPr>
+        <w:tab/>
+      </w:r>
+      <w:r>
+        <w:rPr>
+          <w:b/>
+        </w:rPr>
+        <w:tab/>
+      </w:r>
+      <w:r>
+        <w:rPr>
+          <w:b/>
+        </w:rPr>
+        <w:tab/>
+      </w:r>
+      <w:r>
+        <w:rPr>
+          <w:b/>
+        </w:rPr>
+        <w:tab/>
+      </w:r>
+      <w:r>
+        <w:rPr>
+          <w:b/>
+        </w:rPr>
+        <w:tab/>
+        <w:t>J1</w:t>
+      </w:r>
+    </w:p>
+    <w:tbl>
+      <w:tblPr>
+        <w:tblStyle w:val="Tabela-Siatka"/>
+        <w:tblpPr w:leftFromText="141" w:rightFromText="141" w:vertAnchor="text" w:tblpY="1"/>
+        <w:tblOverlap w:val="never"/>
+        <w:tblW w:w="0" w:type="auto"/>
+        <w:tblInd w:w="0" w:type="dxa"/>
+        <w:tblLook w:val="04A0" w:firstRow="1" w:lastRow="0" w:firstColumn="1" w:lastColumn="0" w:noHBand="0" w:noVBand="1"/>
+      </w:tblPr>
+      <w:tblGrid>
+        <w:gridCol w:w="957"/>
+        <w:gridCol w:w="867"/>
+        <w:gridCol w:w="867"/>
+      </w:tblGrid>
+      <w:tr>
+        <w:trPr>
+          <w:trHeight w:val="365"/>
+        </w:trPr>
+        <w:tc>
+          <w:tcPr>
+            <w:tcW w:w="867" w:type="dxa"/>
+            <w:shd w:val="clear" w:color="auto" w:fill="FFF2CC" w:themeFill="accent4" w:themeFillTint="33"/>
+            <w:vAlign w:val="center"/>
+          </w:tcPr>
+          <w:p>
+            <w:pPr>
+              <w:jc w:val="center"/>
+              <w:rPr>
+                <w:b/>
+              </w:rPr>
+            </w:pPr>
+            <w:r>
+              <w:rPr>
+                <w:b/>
+              </w:rPr>
+              <w:t>Q1Q2\X</w:t>
+            </w:r>
+          </w:p>
+        </w:tc>
+        <w:tc>
+          <w:tcPr>
+            <w:tcW w:w="867" w:type="dxa"/>
+            <w:shd w:val="clear" w:color="auto" w:fill="FFF2CC" w:themeFill="accent4" w:themeFillTint="33"/>
+            <w:vAlign w:val="center"/>
+          </w:tcPr>
+          <w:p>
+            <w:pPr>
+              <w:jc w:val="center"/>
+              <w:rPr>
+                <w:b/>
+              </w:rPr>
+            </w:pPr>
+            <w:r>
+              <w:rPr>
+                <w:b/>
+              </w:rPr>
+              <w:t>0</w:t>
+            </w:r>
+          </w:p>
+        </w:tc>
+        <w:tc>
+          <w:tcPr>
+            <w:tcW w:w="867" w:type="dxa"/>
+            <w:shd w:val="clear" w:color="auto" w:fill="FFF2CC" w:themeFill="accent4" w:themeFillTint="33"/>
+            <w:vAlign w:val="center"/>
+          </w:tcPr>
+          <w:p>
+            <w:pPr>
+              <w:jc w:val="center"/>
+              <w:rPr>
+                <w:b/>
+              </w:rPr>
+            </w:pPr>
+            <w:r>
+              <w:rPr>
+                <w:b/>
+              </w:rPr>
+              <w:t>1</w:t>
+            </w:r>
+          </w:p>
+        </w:tc>
+      </w:tr>
+      <w:tr>
+        <w:trPr>
+          <w:trHeight w:val="374"/>
+        </w:trPr>
+        <w:tc>
+          <w:tcPr>
+            <w:tcW w:w="867" w:type="dxa"/>
+            <w:shd w:val="clear" w:color="auto" w:fill="FFF2CC" w:themeFill="accent4" w:themeFillTint="33"/>
+            <w:vAlign w:val="center"/>
+          </w:tcPr>
+          <w:p>
+            <w:pPr>
+              <w:jc w:val="center"/>
+              <w:rPr>
+                <w:b/>
+              </w:rPr>
+            </w:pPr>
+            <w:r>
+              <w:rPr>
+                <w:b/>
+              </w:rPr>
+              <w:t>00</w:t>
+            </w:r>
+          </w:p>
+        </w:tc>
+        <w:tc>
+          <w:tcPr>
+            <w:tcW w:w="867" w:type="dxa"/>
+            <w:vAlign w:val="center"/>
+          </w:tcPr>
+          <w:p>
+            <w:pPr>
+              <w:jc w:val="center"/>
+            </w:pPr>
+            <w:r>
+              <w:t>-</w:t>
+            </w:r>
+          </w:p>
+        </w:tc>
+        <w:tc>
+          <w:tcPr>
+            <w:tcW w:w="867" w:type="dxa"/>
+            <w:vAlign w:val="center"/>
+          </w:tcPr>
+          <w:p>
+            <w:pPr>
+              <w:jc w:val="center"/>
+            </w:pPr>
+            <w:r>
+              <w:t>-</w:t>
+            </w:r>
+          </w:p>
+        </w:tc>
+      </w:tr>
+      <w:tr>
+        <w:trPr>
+          <w:trHeight w:val="365"/>
+        </w:trPr>
+        <w:tc>
+          <w:tcPr>
+            <w:tcW w:w="867" w:type="dxa"/>
+            <w:shd w:val="clear" w:color="auto" w:fill="FFF2CC" w:themeFill="accent4" w:themeFillTint="33"/>
+            <w:vAlign w:val="center"/>
+          </w:tcPr>
+          <w:p>
+            <w:pPr>
+              <w:jc w:val="center"/>
+              <w:rPr>
+                <w:b/>
+              </w:rPr>
+            </w:pPr>
+            <w:r>
+              <w:rPr>
+                <w:b/>
+              </w:rPr>
+              <w:t>01</w:t>
+            </w:r>
+          </w:p>
+        </w:tc>
+        <w:tc>
+          <w:tcPr>
+            <w:tcW w:w="867" w:type="dxa"/>
+            <w:shd w:val="clear" w:color="auto" w:fill="F7CAAC" w:themeFill="accent2" w:themeFillTint="66"/>
+            <w:vAlign w:val="center"/>
+          </w:tcPr>
+          <w:p>
+            <w:pPr>
+              <w:jc w:val="center"/>
+            </w:pPr>
+            <w:r>
+              <w:t>1</w:t>
+            </w:r>
+          </w:p>
+        </w:tc>
+        <w:tc>
+          <w:tcPr>
+            <w:tcW w:w="867" w:type="dxa"/>
+            <w:shd w:val="clear" w:color="auto" w:fill="F7CAAC" w:themeFill="accent2" w:themeFillTint="66"/>
+            <w:vAlign w:val="center"/>
+          </w:tcPr>
+          <w:p>
+            <w:pPr>
+              <w:jc w:val="center"/>
+            </w:pPr>
+            <w:r>
+              <w:t>1</w:t>
+            </w:r>
+          </w:p>
+        </w:tc>
+      </w:tr>
+      <w:tr>
+        <w:trPr>
+          <w:trHeight w:val="374"/>
+        </w:trPr>
+        <w:tc>
+          <w:tcPr>
+            <w:tcW w:w="867" w:type="dxa"/>
+            <w:shd w:val="clear" w:color="auto" w:fill="FFF2CC" w:themeFill="accent4" w:themeFillTint="33"/>
+            <w:vAlign w:val="center"/>
+          </w:tcPr>
+          <w:p>
+            <w:pPr>
+              <w:jc w:val="center"/>
+              <w:rPr>
+                <w:b/>
+              </w:rPr>
+            </w:pPr>
+            <w:r>
+              <w:rPr>
+                <w:b/>
+              </w:rPr>
+              <w:t xml:space="preserve"> 11</w:t>
+            </w:r>
+          </w:p>
+        </w:tc>
+        <w:tc>
+          <w:tcPr>
+            <w:tcW w:w="867" w:type="dxa"/>
+            <w:vAlign w:val="center"/>
+          </w:tcPr>
+          <w:p>
+            <w:pPr>
+              <w:jc w:val="center"/>
+            </w:pPr>
+            <w:r>
+              <w:t>0</w:t>
+            </w:r>
+          </w:p>
+        </w:tc>
+        <w:tc>
+          <w:tcPr>
+            <w:tcW w:w="867" w:type="dxa"/>
+            <w:vAlign w:val="center"/>
+          </w:tcPr>
+          <w:p>
+            <w:pPr>
+              <w:jc w:val="center"/>
+            </w:pPr>
+            <w:r>
+              <w:t>0</w:t>
+            </w:r>
+          </w:p>
+        </w:tc>
+      </w:tr>
+      <w:tr>
+        <w:trPr>
+          <w:trHeight w:val="365"/>
+        </w:trPr>
+        <w:tc>
+          <w:tcPr>
+            <w:tcW w:w="867" w:type="dxa"/>
+            <w:shd w:val="clear" w:color="auto" w:fill="FFF2CC" w:themeFill="accent4" w:themeFillTint="33"/>
+            <w:vAlign w:val="center"/>
+          </w:tcPr>
+          <w:p>
+            <w:pPr>
+              <w:jc w:val="center"/>
+              <w:rPr>
+                <w:b/>
+              </w:rPr>
+            </w:pPr>
+            <w:r>
+              <w:rPr>
+                <w:b/>
+              </w:rPr>
+              <w:t>10</w:t>
+            </w:r>
+          </w:p>
+        </w:tc>
+        <w:tc>
+          <w:tcPr>
+            <w:tcW w:w="867" w:type="dxa"/>
+            <w:vAlign w:val="center"/>
+          </w:tcPr>
+          <w:p>
+            <w:pPr>
+              <w:jc w:val="center"/>
+            </w:pPr>
+            <w:r>
+              <w:t>x</w:t>
+            </w:r>
+          </w:p>
+        </w:tc>
+        <w:tc>
+          <w:tcPr>
+            <w:tcW w:w="867" w:type="dxa"/>
+            <w:vAlign w:val="center"/>
+          </w:tcPr>
+          <w:p>
+            <w:pPr>
+              <w:jc w:val="center"/>
+            </w:pPr>
+            <w:r>
+              <w:t>x</w:t>
+            </w:r>
+          </w:p>
+        </w:tc>
+      </w:tr>
+    </w:tbl>
+    <w:tbl>
+      <w:tblPr>
+        <w:tblStyle w:val="Tabela-Siatka"/>
+        <w:tblpPr w:leftFromText="141" w:rightFromText="141" w:vertAnchor="text" w:horzAnchor="page" w:tblpX="6894" w:tblpY="92"/>
+        <w:tblW w:w="0" w:type="auto"/>
+        <w:tblInd w:w="0" w:type="dxa"/>
+        <w:tblLook w:val="04A0" w:firstRow="1" w:lastRow="0" w:firstColumn="1" w:lastColumn="0" w:noHBand="0" w:noVBand="1"/>
+      </w:tblPr>
+      <w:tblGrid>
+        <w:gridCol w:w="957"/>
+        <w:gridCol w:w="867"/>
+        <w:gridCol w:w="867"/>
+      </w:tblGrid>
+      <w:tr>
+        <w:trPr>
+          <w:trHeight w:val="365"/>
+        </w:trPr>
+        <w:tc>
+          <w:tcPr>
+            <w:tcW w:w="867" w:type="dxa"/>
+            <w:shd w:val="clear" w:color="auto" w:fill="FFF2CC" w:themeFill="accent4" w:themeFillTint="33"/>
+            <w:vAlign w:val="center"/>
+          </w:tcPr>
+          <w:p>
+            <w:pPr>
+              <w:jc w:val="center"/>
+              <w:rPr>
+                <w:b/>
+              </w:rPr>
+            </w:pPr>
+            <w:r>
+              <w:rPr>
+                <w:b/>
+              </w:rPr>
+              <w:t>Q1Q2\X</w:t>
+            </w:r>
+          </w:p>
+        </w:tc>
+        <w:tc>
+          <w:tcPr>
+            <w:tcW w:w="867" w:type="dxa"/>
+            <w:shd w:val="clear" w:color="auto" w:fill="FFF2CC" w:themeFill="accent4" w:themeFillTint="33"/>
+            <w:vAlign w:val="center"/>
+          </w:tcPr>
+          <w:p>
+            <w:pPr>
+              <w:jc w:val="center"/>
+              <w:rPr>
+                <w:b/>
+              </w:rPr>
+            </w:pPr>
+            <w:r>
+              <w:rPr>
+                <w:b/>
+              </w:rPr>
+              <w:t>0</w:t>
+            </w:r>
+          </w:p>
+        </w:tc>
+        <w:tc>
+          <w:tcPr>
+            <w:tcW w:w="867" w:type="dxa"/>
+            <w:shd w:val="clear" w:color="auto" w:fill="FFF2CC" w:themeFill="accent4" w:themeFillTint="33"/>
+            <w:vAlign w:val="center"/>
+          </w:tcPr>
+          <w:p>
+            <w:pPr>
+              <w:jc w:val="center"/>
+              <w:rPr>
+                <w:b/>
+              </w:rPr>
+            </w:pPr>
+            <w:r>
+              <w:rPr>
+                <w:b/>
+              </w:rPr>
+              <w:t>1</w:t>
+            </w:r>
+          </w:p>
+        </w:tc>
+      </w:tr>
+      <w:tr>
+        <w:trPr>
+          <w:trHeight w:val="374"/>
+        </w:trPr>
+        <w:tc>
+          <w:tcPr>
+            <w:tcW w:w="867" w:type="dxa"/>
+            <w:shd w:val="clear" w:color="auto" w:fill="FFF2CC" w:themeFill="accent4" w:themeFillTint="33"/>
+            <w:vAlign w:val="center"/>
+          </w:tcPr>
+          <w:p>
+            <w:pPr>
+              <w:jc w:val="center"/>
+              <w:rPr>
+                <w:b/>
+              </w:rPr>
+            </w:pPr>
+            <w:r>
+              <w:rPr>
+                <w:b/>
+              </w:rPr>
+              <w:t>00</w:t>
+            </w:r>
+          </w:p>
+        </w:tc>
+        <w:tc>
+          <w:tcPr>
+            <w:tcW w:w="867" w:type="dxa"/>
+            <w:vAlign w:val="center"/>
+          </w:tcPr>
+          <w:p>
+            <w:pPr>
+              <w:jc w:val="center"/>
+            </w:pPr>
+            <w:r>
+              <w:t>0</w:t>
+            </w:r>
+          </w:p>
+        </w:tc>
+        <w:tc>
+          <w:tcPr>
+            <w:tcW w:w="867" w:type="dxa"/>
+            <w:shd w:val="clear" w:color="auto" w:fill="F7CAAC" w:themeFill="accent2" w:themeFillTint="66"/>
+            <w:vAlign w:val="center"/>
+          </w:tcPr>
+          <w:p>
+            <w:pPr>
+              <w:jc w:val="center"/>
+            </w:pPr>
+            <w:r>
+              <w:t>1</w:t>
+            </w:r>
+          </w:p>
+        </w:tc>
+      </w:tr>
+      <w:tr>
+        <w:trPr>
+          <w:trHeight w:val="365"/>
+        </w:trPr>
+        <w:tc>
+          <w:tcPr>
+            <w:tcW w:w="867" w:type="dxa"/>
+            <w:shd w:val="clear" w:color="auto" w:fill="FFF2CC" w:themeFill="accent4" w:themeFillTint="33"/>
+            <w:vAlign w:val="center"/>
+          </w:tcPr>
+          <w:p>
+            <w:pPr>
+              <w:jc w:val="center"/>
+              <w:rPr>
+                <w:b/>
+              </w:rPr>
+            </w:pPr>
+            <w:r>
+              <w:rPr>
+                <w:b/>
+              </w:rPr>
+              <w:t>01</w:t>
+            </w:r>
+          </w:p>
+        </w:tc>
+        <w:tc>
+          <w:tcPr>
+            <w:tcW w:w="867" w:type="dxa"/>
+            <w:vAlign w:val="center"/>
+          </w:tcPr>
+          <w:p>
+            <w:pPr>
+              <w:jc w:val="center"/>
+            </w:pPr>
+            <w:r>
+              <w:t>0</w:t>
+            </w:r>
+          </w:p>
+        </w:tc>
+        <w:tc>
+          <w:tcPr>
+            <w:tcW w:w="867" w:type="dxa"/>
+            <w:vAlign w:val="center"/>
+          </w:tcPr>
+          <w:p>
+            <w:pPr>
+              <w:jc w:val="center"/>
+            </w:pPr>
+            <w:r>
+              <w:t>0</w:t>
+            </w:r>
+          </w:p>
+        </w:tc>
+      </w:tr>
+      <w:tr>
+        <w:trPr>
+          <w:trHeight w:val="374"/>
+        </w:trPr>
+        <w:tc>
+          <w:tcPr>
+            <w:tcW w:w="867" w:type="dxa"/>
+            <w:shd w:val="clear" w:color="auto" w:fill="FFF2CC" w:themeFill="accent4" w:themeFillTint="33"/>
+            <w:vAlign w:val="center"/>
+          </w:tcPr>
+          <w:p>
+            <w:pPr>
+              <w:jc w:val="center"/>
+              <w:rPr>
+                <w:b/>
+              </w:rPr>
+            </w:pPr>
+            <w:r>
+              <w:rPr>
+                <w:b/>
+              </w:rPr>
+              <w:t>11</w:t>
+            </w:r>
+          </w:p>
+        </w:tc>
+        <w:tc>
+          <w:tcPr>
+            <w:tcW w:w="867" w:type="dxa"/>
+            <w:vAlign w:val="center"/>
+          </w:tcPr>
+          <w:p>
+            <w:pPr>
+              <w:jc w:val="center"/>
+            </w:pPr>
+            <w:r>
+              <w:t>-</w:t>
+            </w:r>
+          </w:p>
+        </w:tc>
+        <w:tc>
+          <w:tcPr>
+            <w:tcW w:w="867" w:type="dxa"/>
+            <w:vAlign w:val="center"/>
+          </w:tcPr>
+          <w:p>
+            <w:pPr>
+              <w:jc w:val="center"/>
+            </w:pPr>
+            <w:r>
+              <w:t>0</w:t>
+            </w:r>
+          </w:p>
+        </w:tc>
+      </w:tr>
+      <w:tr>
+        <w:trPr>
+          <w:trHeight w:val="365"/>
+        </w:trPr>
+        <w:tc>
+          <w:tcPr>
+            <w:tcW w:w="867" w:type="dxa"/>
+            <w:shd w:val="clear" w:color="auto" w:fill="FFF2CC" w:themeFill="accent4" w:themeFillTint="33"/>
+            <w:vAlign w:val="center"/>
+          </w:tcPr>
+          <w:p>
+            <w:pPr>
+              <w:jc w:val="center"/>
+              <w:rPr>
+                <w:b/>
+              </w:rPr>
+            </w:pPr>
+            <w:r>
+              <w:rPr>
+                <w:b/>
+              </w:rPr>
+              <w:t>10</w:t>
+            </w:r>
+          </w:p>
+        </w:tc>
+        <w:tc>
+          <w:tcPr>
+            <w:tcW w:w="867" w:type="dxa"/>
+            <w:vAlign w:val="center"/>
+          </w:tcPr>
+          <w:p>
+            <w:pPr>
+              <w:jc w:val="center"/>
+            </w:pPr>
+            <w:r>
+              <w:t>x</w:t>
+            </w:r>
+          </w:p>
+        </w:tc>
+        <w:tc>
+          <w:tcPr>
+            <w:tcW w:w="867" w:type="dxa"/>
+            <w:vAlign w:val="center"/>
+          </w:tcPr>
+          <w:p>
+            <w:pPr>
+              <w:jc w:val="center"/>
+            </w:pPr>
+            <w:r>
+              <w:t>x</w:t>
+            </w:r>
+          </w:p>
+        </w:tc>
+      </w:tr>
+    </w:tbl>
+    <w:p>
+      <w:pPr>
+        <w:rPr>
+          <w:b/>
+        </w:rPr>
+      </w:pPr>
+      <w:r>
+        <w:rPr>
+          <w:b/>
+        </w:rPr>
+        <w:t xml:space="preserve"> </w:t>
+      </w:r>
+    </w:p>
+    <w:p>
+      <w:pPr>
+        <w:rPr>
+          <w:b/>
+        </w:rPr>
+      </w:pPr>
+    </w:p>
+    <w:p>
+      <w:pPr>
+        <w:rPr>
+          <w:b/>
+        </w:rPr>
+      </w:pPr>
+    </w:p>
+    <w:p>
+      <w:pPr>
+        <w:rPr>
+          <w:b/>
+        </w:rPr>
+      </w:pPr>
+    </w:p>
+    <w:p>
+      <w:pPr>
+        <w:rPr>
+          <w:b/>
+        </w:rPr>
+      </w:pPr>
+    </w:p>
+    <w:p>
+      <w:pPr>
+        <w:rPr>
+          <w:rFonts w:eastAsiaTheme="minorEastAsia"/>
+          <w:b/>
+        </w:rPr>
+      </w:pPr>
+      <m:oMath>
+        <m:r>
+          <m:rPr>
+            <m:sty m:val="bi"/>
+          </m:rPr>
+          <w:rPr>
+            <w:rFonts w:ascii="Cambria Math" w:hAnsi="Cambria Math"/>
+          </w:rPr>
+          <m:t>K</m:t>
+        </m:r>
+        <m:r>
+          <m:rPr>
+            <m:sty m:val="bi"/>
+          </m:rPr>
+          <w:rPr>
+            <w:rFonts w:ascii="Cambria Math" w:hAnsi="Cambria Math"/>
+          </w:rPr>
+          <m:t>1=</m:t>
+        </m:r>
+        <m:acc>
+          <m:accPr>
+            <m:chr m:val="̅"/>
+            <m:ctrlPr>
+              <w:rPr>
+                <w:rFonts w:ascii="Cambria Math" w:hAnsi="Cambria Math"/>
+                <w:b/>
+                <w:i/>
+              </w:rPr>
+            </m:ctrlPr>
+          </m:accPr>
+          <m:e>
+            <m:r>
+              <m:rPr>
+                <m:sty m:val="bi"/>
+              </m:rPr>
+              <w:rPr>
+                <w:rFonts w:ascii="Cambria Math" w:hAnsi="Cambria Math"/>
+              </w:rPr>
+              <m:t>Q</m:t>
+            </m:r>
+            <m:r>
+              <m:rPr>
+                <m:sty m:val="bi"/>
+              </m:rPr>
+              <w:rPr>
+                <w:rFonts w:ascii="Cambria Math" w:hAnsi="Cambria Math"/>
+              </w:rPr>
+              <m:t>1</m:t>
+            </m:r>
+          </m:e>
+        </m:acc>
+        <m:r>
+          <m:rPr>
+            <m:sty m:val="bi"/>
+          </m:rPr>
+          <w:rPr>
+            <w:rFonts w:ascii="Cambria Math" w:hAnsi="Cambria Math"/>
+          </w:rPr>
+          <m:t>Q2</m:t>
+        </m:r>
+      </m:oMath>
+      <w:r>
+        <w:rPr>
+          <w:rFonts w:eastAsiaTheme="minorEastAsia"/>
+          <w:b/>
+        </w:rPr>
+        <w:tab/>
+      </w:r>
+      <w:r>
+        <w:rPr>
+          <w:rFonts w:eastAsiaTheme="minorEastAsia"/>
+          <w:b/>
+        </w:rPr>
+        <w:tab/>
+      </w:r>
+      <w:r>
+        <w:rPr>
+          <w:rFonts w:eastAsiaTheme="minorEastAsia"/>
+          <w:b/>
+        </w:rPr>
+        <w:tab/>
+      </w:r>
+      <w:r>
+        <w:rPr>
+          <w:rFonts w:eastAsiaTheme="minorEastAsia"/>
+          <w:b/>
+        </w:rPr>
+        <w:tab/>
+      </w:r>
+      <w:r>
+        <w:rPr>
+          <w:rFonts w:eastAsiaTheme="minorEastAsia"/>
+          <w:b/>
+        </w:rPr>
+        <w:tab/>
+      </w:r>
+      <w:r>
+        <w:rPr>
+          <w:rFonts w:eastAsiaTheme="minorEastAsia"/>
+          <w:b/>
+        </w:rPr>
+        <w:tab/>
+      </w:r>
+      <w:r>
+        <w:rPr>
+          <w:rFonts w:eastAsiaTheme="minorEastAsia"/>
+          <w:b/>
+        </w:rPr>
+        <w:tab/>
+      </w:r>
+      <m:oMath>
+        <m:r>
+          <m:rPr>
+            <m:sty m:val="bi"/>
+          </m:rPr>
+          <w:rPr>
+            <w:rFonts w:ascii="Cambria Math" w:eastAsiaTheme="minorEastAsia" w:hAnsi="Cambria Math"/>
+          </w:rPr>
+          <m:t>J</m:t>
+        </m:r>
+        <m:r>
+          <m:rPr>
+            <m:sty m:val="bi"/>
+          </m:rPr>
+          <w:rPr>
+            <w:rFonts w:ascii="Cambria Math" w:eastAsiaTheme="minorEastAsia" w:hAnsi="Cambria Math"/>
+          </w:rPr>
+          <m:t>1=</m:t>
+        </m:r>
+        <m:acc>
+          <m:accPr>
+            <m:chr m:val="̅"/>
+            <m:ctrlPr>
+              <w:rPr>
+                <w:rFonts w:ascii="Cambria Math" w:eastAsiaTheme="minorEastAsia" w:hAnsi="Cambria Math"/>
+                <w:b/>
+                <w:i/>
+              </w:rPr>
+            </m:ctrlPr>
+          </m:accPr>
+          <m:e>
+            <m:r>
+              <m:rPr>
+                <m:sty m:val="bi"/>
+              </m:rPr>
+              <w:rPr>
+                <w:rFonts w:ascii="Cambria Math" w:eastAsiaTheme="minorEastAsia" w:hAnsi="Cambria Math"/>
+              </w:rPr>
+              <m:t>Q</m:t>
+            </m:r>
+            <m:r>
+              <m:rPr>
+                <m:sty m:val="bi"/>
+              </m:rPr>
+              <w:rPr>
+                <w:rFonts w:ascii="Cambria Math" w:eastAsiaTheme="minorEastAsia" w:hAnsi="Cambria Math"/>
+              </w:rPr>
+              <m:t>1</m:t>
+            </m:r>
+          </m:e>
+        </m:acc>
+        <m:acc>
+          <m:accPr>
+            <m:chr m:val="̅"/>
+            <m:ctrlPr>
+              <w:rPr>
+                <w:rFonts w:ascii="Cambria Math" w:eastAsiaTheme="minorEastAsia" w:hAnsi="Cambria Math"/>
+                <w:b/>
+                <w:i/>
+              </w:rPr>
+            </m:ctrlPr>
+          </m:accPr>
+          <m:e>
+            <m:r>
+              <m:rPr>
+                <m:sty m:val="bi"/>
+              </m:rPr>
+              <w:rPr>
+                <w:rFonts w:ascii="Cambria Math" w:eastAsiaTheme="minorEastAsia" w:hAnsi="Cambria Math"/>
+              </w:rPr>
+              <m:t>Q</m:t>
+            </m:r>
+            <m:r>
+              <m:rPr>
+                <m:sty m:val="bi"/>
+              </m:rPr>
+              <w:rPr>
+                <w:rFonts w:ascii="Cambria Math" w:eastAsiaTheme="minorEastAsia" w:hAnsi="Cambria Math"/>
+              </w:rPr>
+              <m:t>2</m:t>
+            </m:r>
+          </m:e>
+        </m:acc>
+        <m:r>
+          <m:rPr>
+            <m:sty m:val="bi"/>
+          </m:rPr>
+          <w:rPr>
+            <w:rFonts w:ascii="Cambria Math" w:eastAsiaTheme="minorEastAsia" w:hAnsi="Cambria Math"/>
+          </w:rPr>
+          <m:t>X</m:t>
+        </m:r>
+      </m:oMath>
+    </w:p>
+    <w:p>
+      <w:pPr>
+        <w:rPr>
+          <w:b/>
+        </w:rPr>
+      </w:pPr>
+    </w:p>
+    <w:tbl>
+      <w:tblPr>
+        <w:tblStyle w:val="Tabela-Siatka"/>
+        <w:tblpPr w:leftFromText="141" w:rightFromText="141" w:vertAnchor="text" w:horzAnchor="page" w:tblpX="6667" w:tblpY="333"/>
+        <w:tblW w:w="0" w:type="auto"/>
+        <w:tblInd w:w="0" w:type="dxa"/>
+        <w:tblLook w:val="04A0" w:firstRow="1" w:lastRow="0" w:firstColumn="1" w:lastColumn="0" w:noHBand="0" w:noVBand="1"/>
+      </w:tblPr>
+      <w:tblGrid>
+        <w:gridCol w:w="957"/>
+        <w:gridCol w:w="867"/>
+        <w:gridCol w:w="867"/>
+      </w:tblGrid>
+      <w:tr>
+        <w:trPr>
+          <w:trHeight w:val="365"/>
+        </w:trPr>
+        <w:tc>
+          <w:tcPr>
+            <w:tcW w:w="957" w:type="dxa"/>
+            <w:shd w:val="clear" w:color="auto" w:fill="FFF2CC" w:themeFill="accent4" w:themeFillTint="33"/>
+            <w:vAlign w:val="center"/>
+          </w:tcPr>
+          <w:p>
+            <w:pPr>
+              <w:jc w:val="center"/>
+              <w:rPr>
+                <w:b/>
+              </w:rPr>
+            </w:pPr>
+            <w:r>
+              <w:rPr>
+                <w:b/>
+              </w:rPr>
+              <w:t>Q1Q2\X</w:t>
+            </w:r>
+          </w:p>
+        </w:tc>
+        <w:tc>
+          <w:tcPr>
+            <w:tcW w:w="867" w:type="dxa"/>
+            <w:shd w:val="clear" w:color="auto" w:fill="FFF2CC" w:themeFill="accent4" w:themeFillTint="33"/>
+            <w:vAlign w:val="center"/>
+          </w:tcPr>
+          <w:p>
+            <w:pPr>
+              <w:jc w:val="center"/>
+              <w:rPr>
+                <w:b/>
+              </w:rPr>
+            </w:pPr>
+            <w:r>
+              <w:rPr>
+                <w:b/>
+              </w:rPr>
+              <w:t>0</w:t>
+            </w:r>
+          </w:p>
+        </w:tc>
+        <w:tc>
+          <w:tcPr>
+            <w:tcW w:w="867" w:type="dxa"/>
+            <w:shd w:val="clear" w:color="auto" w:fill="FFF2CC" w:themeFill="accent4" w:themeFillTint="33"/>
+            <w:vAlign w:val="center"/>
+          </w:tcPr>
+          <w:p>
+            <w:pPr>
+              <w:jc w:val="center"/>
+              <w:rPr>
+                <w:b/>
+              </w:rPr>
+            </w:pPr>
+            <w:r>
+              <w:rPr>
+                <w:b/>
+              </w:rPr>
+              <w:t>1</w:t>
+            </w:r>
+          </w:p>
+        </w:tc>
+      </w:tr>
+      <w:tr>
+        <w:trPr>
+          <w:trHeight w:val="374"/>
+        </w:trPr>
+        <w:tc>
+          <w:tcPr>
+            <w:tcW w:w="957" w:type="dxa"/>
+            <w:shd w:val="clear" w:color="auto" w:fill="FFF2CC" w:themeFill="accent4" w:themeFillTint="33"/>
+            <w:vAlign w:val="center"/>
+          </w:tcPr>
+          <w:p>
+            <w:pPr>
+              <w:ind w:hanging="8"/>
+              <w:jc w:val="center"/>
+              <w:rPr>
+                <w:b/>
+              </w:rPr>
+            </w:pPr>
+            <w:r>
+              <w:rPr>
+                <w:b/>
+              </w:rPr>
+              <w:t>00</w:t>
+            </w:r>
+          </w:p>
+        </w:tc>
+        <w:tc>
+          <w:tcPr>
+            <w:tcW w:w="867" w:type="dxa"/>
+            <w:shd w:val="clear" w:color="auto" w:fill="F7CAAC" w:themeFill="accent2" w:themeFillTint="66"/>
+            <w:vAlign w:val="center"/>
+          </w:tcPr>
+          <w:p>
+            <w:pPr>
+              <w:jc w:val="center"/>
+            </w:pPr>
+            <w:r>
+              <w:t>1</w:t>
+            </w:r>
+          </w:p>
+        </w:tc>
+        <w:tc>
+          <w:tcPr>
+            <w:tcW w:w="867" w:type="dxa"/>
+            <w:shd w:val="clear" w:color="auto" w:fill="F7CAAC" w:themeFill="accent2" w:themeFillTint="66"/>
+            <w:vAlign w:val="center"/>
+          </w:tcPr>
+          <w:p>
+            <w:pPr>
+              <w:jc w:val="center"/>
+            </w:pPr>
+            <w:r>
+              <w:t>1</w:t>
+            </w:r>
+          </w:p>
+        </w:tc>
+      </w:tr>
+      <w:tr>
+        <w:trPr>
+          <w:trHeight w:val="365"/>
+        </w:trPr>
+        <w:tc>
+          <w:tcPr>
+            <w:tcW w:w="957" w:type="dxa"/>
+            <w:shd w:val="clear" w:color="auto" w:fill="FFF2CC" w:themeFill="accent4" w:themeFillTint="33"/>
+            <w:vAlign w:val="center"/>
+          </w:tcPr>
+          <w:p>
+            <w:pPr>
+              <w:jc w:val="center"/>
+              <w:rPr>
+                <w:b/>
+              </w:rPr>
+            </w:pPr>
+            <w:r>
+              <w:rPr>
+                <w:b/>
+              </w:rPr>
+              <w:t>01</w:t>
+            </w:r>
+          </w:p>
+        </w:tc>
+        <w:tc>
+          <w:tcPr>
+            <w:tcW w:w="867" w:type="dxa"/>
+            <w:vAlign w:val="center"/>
+          </w:tcPr>
+          <w:p>
+            <w:pPr>
+              <w:jc w:val="center"/>
+            </w:pPr>
+            <w:r>
+              <w:t>0</w:t>
+            </w:r>
+          </w:p>
+        </w:tc>
+        <w:tc>
+          <w:tcPr>
+            <w:tcW w:w="867" w:type="dxa"/>
+            <w:vAlign w:val="center"/>
+          </w:tcPr>
+          <w:p>
+            <w:pPr>
+              <w:jc w:val="center"/>
+            </w:pPr>
+            <w:r>
+              <w:t>0</w:t>
+            </w:r>
+          </w:p>
+        </w:tc>
+      </w:tr>
+      <w:tr>
+        <w:trPr>
+          <w:trHeight w:val="374"/>
+        </w:trPr>
+        <w:tc>
+          <w:tcPr>
+            <w:tcW w:w="957" w:type="dxa"/>
+            <w:shd w:val="clear" w:color="auto" w:fill="FFF2CC" w:themeFill="accent4" w:themeFillTint="33"/>
+            <w:vAlign w:val="center"/>
+          </w:tcPr>
+          <w:p>
+            <w:pPr>
+              <w:jc w:val="center"/>
+              <w:rPr>
+                <w:b/>
+              </w:rPr>
+            </w:pPr>
+            <w:r>
+              <w:rPr>
+                <w:b/>
+              </w:rPr>
+              <w:t>11</w:t>
+            </w:r>
+          </w:p>
+        </w:tc>
+        <w:tc>
+          <w:tcPr>
+            <w:tcW w:w="867" w:type="dxa"/>
+            <w:vAlign w:val="center"/>
+          </w:tcPr>
+          <w:p>
+            <w:pPr>
+              <w:jc w:val="center"/>
+            </w:pPr>
+            <w:r>
+              <w:t>-</w:t>
+            </w:r>
+          </w:p>
+        </w:tc>
+        <w:tc>
+          <w:tcPr>
+            <w:tcW w:w="867" w:type="dxa"/>
+            <w:vAlign w:val="center"/>
+          </w:tcPr>
+          <w:p>
+            <w:pPr>
+              <w:jc w:val="center"/>
+            </w:pPr>
+            <w:r>
+              <w:t>-</w:t>
+            </w:r>
+          </w:p>
+        </w:tc>
+      </w:tr>
+      <w:tr>
+        <w:trPr>
+          <w:trHeight w:val="365"/>
+        </w:trPr>
+        <w:tc>
+          <w:tcPr>
+            <w:tcW w:w="957" w:type="dxa"/>
+            <w:shd w:val="clear" w:color="auto" w:fill="FFF2CC" w:themeFill="accent4" w:themeFillTint="33"/>
+            <w:vAlign w:val="center"/>
+          </w:tcPr>
+          <w:p>
+            <w:pPr>
+              <w:jc w:val="center"/>
+              <w:rPr>
+                <w:b/>
+              </w:rPr>
+            </w:pPr>
+            <w:r>
+              <w:rPr>
+                <w:b/>
+              </w:rPr>
+              <w:t>10</w:t>
+            </w:r>
+          </w:p>
+        </w:tc>
+        <w:tc>
+          <w:tcPr>
+            <w:tcW w:w="867" w:type="dxa"/>
+            <w:vAlign w:val="center"/>
+          </w:tcPr>
+          <w:p>
+            <w:pPr>
+              <w:jc w:val="center"/>
+            </w:pPr>
+            <w:r>
+              <w:t>x</w:t>
+            </w:r>
+          </w:p>
+        </w:tc>
+        <w:tc>
+          <w:tcPr>
+            <w:tcW w:w="867" w:type="dxa"/>
+            <w:vAlign w:val="center"/>
+          </w:tcPr>
+          <w:p>
+            <w:pPr>
+              <w:jc w:val="center"/>
+            </w:pPr>
+            <w:r>
+              <w:t>x</w:t>
+            </w:r>
+          </w:p>
+        </w:tc>
+      </w:tr>
+    </w:tbl>
+    <w:p>
+      <w:pPr>
+        <w:rPr>
+          <w:b/>
+        </w:rPr>
+      </w:pPr>
+      <w:r>
+        <w:rPr>
+          <w:b/>
+        </w:rPr>
+        <w:t>K2</w:t>
+      </w:r>
+      <w:r>
+        <w:rPr>
+          <w:b/>
+        </w:rPr>
+        <w:tab/>
+      </w:r>
+      <w:r>
+        <w:rPr>
+          <w:b/>
+        </w:rPr>
+        <w:tab/>
+      </w:r>
+      <w:r>
+        <w:rPr>
+          <w:b/>
+        </w:rPr>
+        <w:tab/>
+      </w:r>
+      <w:r>
+        <w:rPr>
+          <w:b/>
+        </w:rPr>
+        <w:tab/>
+      </w:r>
+      <w:r>
+        <w:rPr>
+          <w:b/>
+        </w:rPr>
+        <w:tab/>
+      </w:r>
+      <w:r>
+        <w:rPr>
+          <w:b/>
+        </w:rPr>
+        <w:tab/>
+      </w:r>
+      <w:r>
+        <w:rPr>
+          <w:b/>
+        </w:rPr>
+        <w:tab/>
+      </w:r>
+      <w:r>
+        <w:rPr>
+          <w:b/>
+        </w:rPr>
+        <w:tab/>
+        <w:t>J2</w:t>
+      </w:r>
+    </w:p>
+    <w:tbl>
+      <w:tblPr>
+        <w:tblStyle w:val="Tabela-Siatka"/>
+        <w:tblpPr w:leftFromText="141" w:rightFromText="141" w:vertAnchor="text" w:tblpY="1"/>
+        <w:tblOverlap w:val="never"/>
+        <w:tblW w:w="0" w:type="auto"/>
+        <w:tblInd w:w="0" w:type="dxa"/>
+        <w:tblLook w:val="04A0" w:firstRow="1" w:lastRow="0" w:firstColumn="1" w:lastColumn="0" w:noHBand="0" w:noVBand="1"/>
+      </w:tblPr>
+      <w:tblGrid>
+        <w:gridCol w:w="957"/>
+        <w:gridCol w:w="867"/>
+        <w:gridCol w:w="867"/>
+      </w:tblGrid>
+      <w:tr>
+        <w:trPr>
+          <w:trHeight w:val="365"/>
+        </w:trPr>
+        <w:tc>
+          <w:tcPr>
+            <w:tcW w:w="867" w:type="dxa"/>
+            <w:shd w:val="clear" w:color="auto" w:fill="FFF2CC" w:themeFill="accent4" w:themeFillTint="33"/>
+            <w:vAlign w:val="center"/>
+          </w:tcPr>
+          <w:p>
+            <w:pPr>
+              <w:jc w:val="center"/>
+              <w:rPr>
+                <w:b/>
+              </w:rPr>
+            </w:pPr>
+            <w:r>
+              <w:rPr>
+                <w:b/>
+              </w:rPr>
+              <w:t>Q1Q2\X</w:t>
+            </w:r>
+          </w:p>
+        </w:tc>
+        <w:tc>
+          <w:tcPr>
+            <w:tcW w:w="867" w:type="dxa"/>
+            <w:shd w:val="clear" w:color="auto" w:fill="FFF2CC" w:themeFill="accent4" w:themeFillTint="33"/>
+            <w:vAlign w:val="center"/>
+          </w:tcPr>
+          <w:p>
+            <w:pPr>
+              <w:jc w:val="center"/>
+              <w:rPr>
+                <w:b/>
+              </w:rPr>
+            </w:pPr>
+            <w:r>
+              <w:rPr>
+                <w:b/>
+              </w:rPr>
+              <w:t>0</w:t>
+            </w:r>
+          </w:p>
+        </w:tc>
+        <w:tc>
+          <w:tcPr>
+            <w:tcW w:w="867" w:type="dxa"/>
+            <w:shd w:val="clear" w:color="auto" w:fill="FFF2CC" w:themeFill="accent4" w:themeFillTint="33"/>
+            <w:vAlign w:val="center"/>
+          </w:tcPr>
+          <w:p>
+            <w:pPr>
+              <w:jc w:val="center"/>
+              <w:rPr>
+                <w:b/>
+              </w:rPr>
+            </w:pPr>
+            <w:r>
+              <w:rPr>
+                <w:b/>
+              </w:rPr>
+              <w:t>1</w:t>
+            </w:r>
+          </w:p>
+        </w:tc>
+      </w:tr>
+      <w:tr>
+        <w:trPr>
+          <w:trHeight w:val="374"/>
+        </w:trPr>
+        <w:tc>
+          <w:tcPr>
+            <w:tcW w:w="867" w:type="dxa"/>
+            <w:shd w:val="clear" w:color="auto" w:fill="FFF2CC" w:themeFill="accent4" w:themeFillTint="33"/>
+            <w:vAlign w:val="center"/>
+          </w:tcPr>
+          <w:p>
+            <w:pPr>
+              <w:jc w:val="center"/>
+              <w:rPr>
+                <w:b/>
+              </w:rPr>
+            </w:pPr>
+            <w:r>
+              <w:rPr>
+                <w:b/>
+              </w:rPr>
+              <w:t>00</w:t>
+            </w:r>
+          </w:p>
+        </w:tc>
+        <w:tc>
+          <w:tcPr>
+            <w:tcW w:w="867" w:type="dxa"/>
+            <w:vAlign w:val="center"/>
+          </w:tcPr>
+          <w:p>
+            <w:pPr>
+              <w:jc w:val="center"/>
+            </w:pPr>
+            <w:r>
+              <w:t>-</w:t>
+            </w:r>
+          </w:p>
+        </w:tc>
+        <w:tc>
+          <w:tcPr>
+            <w:tcW w:w="867" w:type="dxa"/>
+            <w:vAlign w:val="center"/>
+          </w:tcPr>
+          <w:p>
+            <w:pPr>
+              <w:jc w:val="center"/>
+            </w:pPr>
+            <w:r>
+              <w:t>-</w:t>
+            </w:r>
+          </w:p>
+        </w:tc>
+      </w:tr>
+      <w:tr>
+        <w:trPr>
+          <w:trHeight w:val="365"/>
+        </w:trPr>
+        <w:tc>
+          <w:tcPr>
+            <w:tcW w:w="867" w:type="dxa"/>
+            <w:shd w:val="clear" w:color="auto" w:fill="FFF2CC" w:themeFill="accent4" w:themeFillTint="33"/>
+            <w:vAlign w:val="center"/>
+          </w:tcPr>
+          <w:p>
+            <w:pPr>
+              <w:jc w:val="center"/>
+              <w:rPr>
+                <w:b/>
+              </w:rPr>
+            </w:pPr>
+            <w:r>
+              <w:rPr>
+                <w:b/>
+              </w:rPr>
+              <w:t>01</w:t>
+            </w:r>
+          </w:p>
+        </w:tc>
+        <w:tc>
+          <w:tcPr>
+            <w:tcW w:w="867" w:type="dxa"/>
+            <w:vAlign w:val="center"/>
+          </w:tcPr>
+          <w:p>
+            <w:pPr>
+              <w:jc w:val="center"/>
+            </w:pPr>
+            <w:r>
+              <w:t>-</w:t>
+            </w:r>
+          </w:p>
+        </w:tc>
+        <w:tc>
+          <w:tcPr>
+            <w:tcW w:w="867" w:type="dxa"/>
+            <w:vAlign w:val="center"/>
+          </w:tcPr>
+          <w:p>
+            <w:pPr>
+              <w:jc w:val="center"/>
+            </w:pPr>
+            <w:r>
+              <w:t>-</w:t>
+            </w:r>
+          </w:p>
+        </w:tc>
+      </w:tr>
+      <w:tr>
+        <w:trPr>
+          <w:trHeight w:val="374"/>
+        </w:trPr>
+        <w:tc>
+          <w:tcPr>
+            <w:tcW w:w="867" w:type="dxa"/>
+            <w:shd w:val="clear" w:color="auto" w:fill="FFF2CC" w:themeFill="accent4" w:themeFillTint="33"/>
+            <w:vAlign w:val="center"/>
+          </w:tcPr>
+          <w:p>
+            <w:pPr>
+              <w:jc w:val="center"/>
+              <w:rPr>
+                <w:b/>
+              </w:rPr>
+            </w:pPr>
+            <w:r>
+              <w:rPr>
+                <w:b/>
+              </w:rPr>
+              <w:t>11</w:t>
+            </w:r>
+          </w:p>
+        </w:tc>
+        <w:tc>
+          <w:tcPr>
+            <w:tcW w:w="867" w:type="dxa"/>
+            <w:vAlign w:val="center"/>
+          </w:tcPr>
+          <w:p>
+            <w:pPr>
+              <w:jc w:val="center"/>
+            </w:pPr>
+            <w:r>
+              <w:t>0</w:t>
+            </w:r>
+          </w:p>
+        </w:tc>
+        <w:tc>
+          <w:tcPr>
+            <w:tcW w:w="867" w:type="dxa"/>
+            <w:shd w:val="clear" w:color="auto" w:fill="F7CAAC" w:themeFill="accent2" w:themeFillTint="66"/>
+            <w:vAlign w:val="center"/>
+          </w:tcPr>
+          <w:p>
+            <w:pPr>
+              <w:jc w:val="center"/>
+            </w:pPr>
+            <w:r>
+              <w:t>1</w:t>
+            </w:r>
+          </w:p>
+        </w:tc>
+      </w:tr>
+      <w:tr>
+        <w:trPr>
+          <w:trHeight w:val="365"/>
+        </w:trPr>
+        <w:tc>
+          <w:tcPr>
+            <w:tcW w:w="867" w:type="dxa"/>
+            <w:shd w:val="clear" w:color="auto" w:fill="FFF2CC" w:themeFill="accent4" w:themeFillTint="33"/>
+            <w:vAlign w:val="center"/>
+          </w:tcPr>
+          <w:p>
+            <w:pPr>
+              <w:jc w:val="center"/>
+              <w:rPr>
+                <w:b/>
+              </w:rPr>
+            </w:pPr>
+            <w:r>
+              <w:rPr>
+                <w:b/>
+              </w:rPr>
+              <w:t>10</w:t>
+            </w:r>
+          </w:p>
+        </w:tc>
+        <w:tc>
+          <w:tcPr>
+            <w:tcW w:w="867" w:type="dxa"/>
+            <w:vAlign w:val="center"/>
+          </w:tcPr>
+          <w:p>
+            <w:pPr>
+              <w:jc w:val="center"/>
+            </w:pPr>
+            <w:r>
+              <w:t>x</w:t>
+            </w:r>
+          </w:p>
+        </w:tc>
+        <w:tc>
+          <w:tcPr>
+            <w:tcW w:w="867" w:type="dxa"/>
+            <w:vAlign w:val="center"/>
+          </w:tcPr>
+          <w:p>
+            <w:pPr>
+              <w:jc w:val="center"/>
+            </w:pPr>
+            <w:r>
+              <w:t>x</w:t>
+            </w:r>
+          </w:p>
+        </w:tc>
+      </w:tr>
+    </w:tbl>
+    <w:p>
+      <w:pPr>
+        <w:rPr>
+          <w:b/>
+        </w:rPr>
+      </w:pPr>
+      <w:r>
+        <w:rPr>
+          <w:b/>
+        </w:rPr>
+        <w:tab/>
+      </w:r>
+      <w:r>
+        <w:rPr>
+          <w:b/>
+        </w:rPr>
+        <w:tab/>
+      </w:r>
+      <w:r>
+        <w:rPr>
+          <w:b/>
+        </w:rPr>
+        <w:tab/>
+      </w:r>
+      <w:r>
+        <w:rPr>
+          <w:b/>
+        </w:rPr>
+        <w:tab/>
+      </w:r>
+      <w:r>
+        <w:rPr>
+          <w:b/>
+        </w:rPr>
+        <w:tab/>
+      </w:r>
+    </w:p>
+    <w:p>
+      <w:pPr>
+        <w:rPr>
+          <w:b/>
+        </w:rPr>
+      </w:pPr>
+    </w:p>
+    <w:p>
+      <w:pPr>
+        <w:rPr>
+          <w:b/>
+        </w:rPr>
+      </w:pPr>
+    </w:p>
+    <w:p>
+      <w:pPr>
+        <w:rPr>
+          <w:b/>
+        </w:rPr>
+      </w:pPr>
+    </w:p>
+    <w:p>
+      <w:pPr>
+        <w:rPr>
+          <w:b/>
+        </w:rPr>
+      </w:pPr>
+      <m:oMath>
+        <m:r>
+          <m:rPr>
+            <m:sty m:val="bi"/>
+          </m:rPr>
+          <w:rPr>
+            <w:rFonts w:ascii="Cambria Math" w:hAnsi="Cambria Math"/>
+          </w:rPr>
+          <m:t>K</m:t>
+        </m:r>
+        <m:r>
+          <m:rPr>
+            <m:sty m:val="bi"/>
+          </m:rPr>
+          <w:rPr>
+            <w:rFonts w:ascii="Cambria Math" w:hAnsi="Cambria Math"/>
+          </w:rPr>
+          <m:t>2=Q</m:t>
+        </m:r>
+        <m:r>
+          <m:rPr>
+            <m:sty m:val="bi"/>
+          </m:rPr>
+          <w:rPr>
+            <w:rFonts w:ascii="Cambria Math" w:hAnsi="Cambria Math"/>
+          </w:rPr>
+          <m:t>1</m:t>
+        </m:r>
+        <m:r>
+          <m:rPr>
+            <m:sty m:val="bi"/>
+          </m:rPr>
+          <w:rPr>
+            <w:rFonts w:ascii="Cambria Math" w:hAnsi="Cambria Math"/>
+          </w:rPr>
+          <m:t>Q</m:t>
+        </m:r>
+        <m:r>
+          <m:rPr>
+            <m:sty m:val="bi"/>
+          </m:rPr>
+          <w:rPr>
+            <w:rFonts w:ascii="Cambria Math" w:hAnsi="Cambria Math"/>
+          </w:rPr>
+          <m:t>1X</m:t>
+        </m:r>
+      </m:oMath>
+      <w:r>
+        <w:rPr>
+          <w:rFonts w:eastAsiaTheme="minorEastAsia"/>
+          <w:b/>
+        </w:rPr>
+        <w:tab/>
+      </w:r>
+      <w:r>
+        <w:rPr>
+          <w:rFonts w:eastAsiaTheme="minorEastAsia"/>
+          <w:b/>
+        </w:rPr>
+        <w:tab/>
+      </w:r>
+      <w:r>
+        <w:rPr>
+          <w:rFonts w:eastAsiaTheme="minorEastAsia"/>
+          <w:b/>
+        </w:rPr>
+        <w:tab/>
+      </w:r>
+      <w:r>
+        <w:rPr>
+          <w:rFonts w:eastAsiaTheme="minorEastAsia"/>
+          <w:b/>
+        </w:rPr>
+        <w:tab/>
+      </w:r>
+      <w:r>
+        <w:rPr>
+          <w:rFonts w:eastAsiaTheme="minorEastAsia"/>
+          <w:b/>
+        </w:rPr>
+        <w:tab/>
+      </w:r>
+      <w:r>
+        <w:rPr>
+          <w:rFonts w:eastAsiaTheme="minorEastAsia"/>
+          <w:b/>
+        </w:rPr>
+        <w:tab/>
+      </w:r>
+      <w:r>
+        <w:rPr>
+          <w:rFonts w:eastAsiaTheme="minorEastAsia"/>
+          <w:b/>
+        </w:rPr>
+        <w:tab/>
+      </w:r>
+      <m:oMath>
+        <m:r>
+          <m:rPr>
+            <m:sty m:val="bi"/>
+          </m:rPr>
+          <w:rPr>
+            <w:rFonts w:ascii="Cambria Math" w:eastAsiaTheme="minorEastAsia" w:hAnsi="Cambria Math"/>
+          </w:rPr>
+          <m:t>J</m:t>
+        </m:r>
+        <m:r>
+          <m:rPr>
+            <m:sty m:val="bi"/>
+          </m:rPr>
+          <w:rPr>
+            <w:rFonts w:ascii="Cambria Math" w:eastAsiaTheme="minorEastAsia" w:hAnsi="Cambria Math"/>
+          </w:rPr>
+          <m:t>2=</m:t>
+        </m:r>
+        <m:acc>
+          <m:accPr>
+            <m:chr m:val="̅"/>
+            <m:ctrlPr>
+              <w:rPr>
+                <w:rFonts w:ascii="Cambria Math" w:eastAsiaTheme="minorEastAsia" w:hAnsi="Cambria Math"/>
+                <w:b/>
+                <w:i/>
+              </w:rPr>
+            </m:ctrlPr>
+          </m:accPr>
+          <m:e>
+            <m:r>
+              <m:rPr>
+                <m:sty m:val="bi"/>
+              </m:rPr>
+              <w:rPr>
+                <w:rFonts w:ascii="Cambria Math" w:eastAsiaTheme="minorEastAsia" w:hAnsi="Cambria Math"/>
+              </w:rPr>
+              <m:t>Q</m:t>
+            </m:r>
+            <m:r>
+              <m:rPr>
+                <m:sty m:val="bi"/>
+              </m:rPr>
+              <w:rPr>
+                <w:rFonts w:ascii="Cambria Math" w:eastAsiaTheme="minorEastAsia" w:hAnsi="Cambria Math"/>
+              </w:rPr>
+              <m:t>1</m:t>
+            </m:r>
+          </m:e>
+        </m:acc>
+        <m:acc>
+          <m:accPr>
+            <m:chr m:val="̅"/>
+            <m:ctrlPr>
+              <w:rPr>
+                <w:rFonts w:ascii="Cambria Math" w:eastAsiaTheme="minorEastAsia" w:hAnsi="Cambria Math"/>
+                <w:b/>
+                <w:i/>
+              </w:rPr>
+            </m:ctrlPr>
+          </m:accPr>
+          <m:e>
+            <m:r>
+              <m:rPr>
+                <m:sty m:val="bi"/>
+              </m:rPr>
+              <w:rPr>
+                <w:rFonts w:ascii="Cambria Math" w:eastAsiaTheme="minorEastAsia" w:hAnsi="Cambria Math"/>
+              </w:rPr>
+              <m:t>Q</m:t>
+            </m:r>
+            <m:r>
+              <m:rPr>
+                <m:sty m:val="bi"/>
+              </m:rPr>
+              <w:rPr>
+                <w:rFonts w:ascii="Cambria Math" w:eastAsiaTheme="minorEastAsia" w:hAnsi="Cambria Math"/>
+              </w:rPr>
+              <m:t>2</m:t>
+            </m:r>
+          </m:e>
+        </m:acc>
+      </m:oMath>
+    </w:p>
+    <w:p>
+      <w:pPr>
+        <w:rPr>
+          <w:b/>
+        </w:rPr>
+      </w:pPr>
+    </w:p>
+    <w:p>
+      <w:pPr>
+        <w:rPr>
+          <w:b/>
+        </w:rPr>
+      </w:pPr>
+      <w:r>
+        <w:rPr>
+          <w:b/>
+        </w:rPr>
+        <w:t>T1</w:t>
+      </w:r>
+      <w:r>
+        <w:rPr>
+          <w:b/>
+        </w:rPr>
+        <w:tab/>
+      </w:r>
+      <w:r>
+        <w:rPr>
+          <w:b/>
+        </w:rPr>
+        <w:tab/>
+      </w:r>
+      <w:r>
+        <w:rPr>
+          <w:b/>
+        </w:rPr>
+        <w:tab/>
+      </w:r>
+      <w:r>
+        <w:rPr>
+          <w:b/>
+        </w:rPr>
+        <w:tab/>
+      </w:r>
+      <w:r>
+        <w:rPr>
+          <w:b/>
+        </w:rPr>
+        <w:tab/>
+      </w:r>
+      <w:r>
+        <w:rPr>
+          <w:b/>
+        </w:rPr>
+        <w:tab/>
+      </w:r>
+      <w:r>
+        <w:rPr>
+          <w:b/>
+        </w:rPr>
+        <w:tab/>
+      </w:r>
+      <w:r>
+        <w:rPr>
+          <w:b/>
+        </w:rPr>
+        <w:tab/>
+        <w:t>T2</w:t>
+      </w:r>
+    </w:p>
+    <w:tbl>
+      <w:tblPr>
+        <w:tblStyle w:val="Tabela-Siatka"/>
+        <w:tblpPr w:leftFromText="141" w:rightFromText="141" w:vertAnchor="text" w:tblpY="1"/>
+        <w:tblOverlap w:val="never"/>
+        <w:tblW w:w="0" w:type="auto"/>
+        <w:tblInd w:w="0" w:type="dxa"/>
+        <w:tblLook w:val="04A0" w:firstRow="1" w:lastRow="0" w:firstColumn="1" w:lastColumn="0" w:noHBand="0" w:noVBand="1"/>
+      </w:tblPr>
+      <w:tblGrid>
+        <w:gridCol w:w="957"/>
+        <w:gridCol w:w="867"/>
+        <w:gridCol w:w="867"/>
+      </w:tblGrid>
+      <w:tr>
+        <w:trPr>
+          <w:trHeight w:val="365"/>
+        </w:trPr>
+        <w:tc>
+          <w:tcPr>
+            <w:tcW w:w="957" w:type="dxa"/>
+            <w:shd w:val="clear" w:color="auto" w:fill="FFF2CC" w:themeFill="accent4" w:themeFillTint="33"/>
+            <w:vAlign w:val="center"/>
+          </w:tcPr>
+          <w:p>
+            <w:pPr>
+              <w:jc w:val="center"/>
+              <w:rPr>
+                <w:b/>
+              </w:rPr>
+            </w:pPr>
+            <w:r>
+              <w:rPr>
+                <w:b/>
+              </w:rPr>
+              <w:t>Q1Q2\X</w:t>
+            </w:r>
+          </w:p>
+        </w:tc>
+        <w:tc>
+          <w:tcPr>
+            <w:tcW w:w="867" w:type="dxa"/>
+            <w:shd w:val="clear" w:color="auto" w:fill="FFF2CC" w:themeFill="accent4" w:themeFillTint="33"/>
+            <w:vAlign w:val="center"/>
+          </w:tcPr>
+          <w:p>
+            <w:pPr>
+              <w:jc w:val="center"/>
+              <w:rPr>
+                <w:b/>
+              </w:rPr>
+            </w:pPr>
+            <w:r>
+              <w:rPr>
+                <w:b/>
+              </w:rPr>
+              <w:t>0</w:t>
+            </w:r>
+          </w:p>
+        </w:tc>
+        <w:tc>
+          <w:tcPr>
+            <w:tcW w:w="867" w:type="dxa"/>
+            <w:shd w:val="clear" w:color="auto" w:fill="FFF2CC" w:themeFill="accent4" w:themeFillTint="33"/>
+            <w:vAlign w:val="center"/>
+          </w:tcPr>
+          <w:p>
+            <w:pPr>
+              <w:jc w:val="center"/>
+              <w:rPr>
+                <w:b/>
+              </w:rPr>
+            </w:pPr>
+            <w:r>
+              <w:rPr>
+                <w:b/>
+              </w:rPr>
+              <w:t>1</w:t>
+            </w:r>
+          </w:p>
+        </w:tc>
+      </w:tr>
+      <w:tr>
+        <w:trPr>
+          <w:trHeight w:val="374"/>
+        </w:trPr>
+        <w:tc>
+          <w:tcPr>
+            <w:tcW w:w="957" w:type="dxa"/>
+            <w:shd w:val="clear" w:color="auto" w:fill="FFF2CC" w:themeFill="accent4" w:themeFillTint="33"/>
+            <w:vAlign w:val="center"/>
+          </w:tcPr>
+          <w:p>
+            <w:pPr>
+              <w:jc w:val="center"/>
+              <w:rPr>
+                <w:b/>
+              </w:rPr>
+            </w:pPr>
+            <w:r>
+              <w:rPr>
+                <w:b/>
+              </w:rPr>
+              <w:t>00</w:t>
+            </w:r>
+          </w:p>
+        </w:tc>
+        <w:tc>
+          <w:tcPr>
+            <w:tcW w:w="867" w:type="dxa"/>
+            <w:vAlign w:val="center"/>
+          </w:tcPr>
+          <w:p>
+            <w:pPr>
+              <w:jc w:val="center"/>
+            </w:pPr>
+            <w:r>
+              <w:t>0</w:t>
+            </w:r>
+          </w:p>
+        </w:tc>
+        <w:tc>
+          <w:tcPr>
+            <w:tcW w:w="867" w:type="dxa"/>
+            <w:shd w:val="clear" w:color="auto" w:fill="F7CAAC" w:themeFill="accent2" w:themeFillTint="66"/>
+            <w:vAlign w:val="center"/>
+          </w:tcPr>
+          <w:p>
+            <w:pPr>
+              <w:jc w:val="center"/>
+            </w:pPr>
+            <w:r>
+              <w:t>1</w:t>
+            </w:r>
+          </w:p>
+        </w:tc>
+      </w:tr>
+      <w:tr>
+        <w:trPr>
+          <w:trHeight w:val="365"/>
+        </w:trPr>
+        <w:tc>
+          <w:tcPr>
+            <w:tcW w:w="957" w:type="dxa"/>
+            <w:shd w:val="clear" w:color="auto" w:fill="FFF2CC" w:themeFill="accent4" w:themeFillTint="33"/>
+            <w:vAlign w:val="center"/>
+          </w:tcPr>
+          <w:p>
+            <w:pPr>
+              <w:jc w:val="center"/>
+              <w:rPr>
+                <w:b/>
+              </w:rPr>
+            </w:pPr>
+            <w:r>
+              <w:rPr>
+                <w:b/>
+              </w:rPr>
+              <w:t>01</w:t>
+            </w:r>
+          </w:p>
+        </w:tc>
+        <w:tc>
+          <w:tcPr>
+            <w:tcW w:w="867" w:type="dxa"/>
+            <w:vAlign w:val="center"/>
+          </w:tcPr>
+          <w:p>
+            <w:pPr>
+              <w:jc w:val="center"/>
+            </w:pPr>
+            <w:r>
+              <w:t>0</w:t>
+            </w:r>
+          </w:p>
+        </w:tc>
+        <w:tc>
+          <w:tcPr>
+            <w:tcW w:w="867" w:type="dxa"/>
+            <w:vAlign w:val="center"/>
+          </w:tcPr>
+          <w:p>
+            <w:pPr>
+              <w:jc w:val="center"/>
+            </w:pPr>
+            <w:r>
+              <w:t>0</w:t>
+            </w:r>
+          </w:p>
+        </w:tc>
+      </w:tr>
+      <w:tr>
+        <w:trPr>
+          <w:trHeight w:val="374"/>
+        </w:trPr>
+        <w:tc>
+          <w:tcPr>
+            <w:tcW w:w="957" w:type="dxa"/>
+            <w:shd w:val="clear" w:color="auto" w:fill="FFF2CC" w:themeFill="accent4" w:themeFillTint="33"/>
+            <w:vAlign w:val="center"/>
+          </w:tcPr>
+          <w:p>
+            <w:pPr>
+              <w:jc w:val="center"/>
+              <w:rPr>
+                <w:b/>
+              </w:rPr>
+            </w:pPr>
+            <w:r>
+              <w:rPr>
+                <w:b/>
+              </w:rPr>
+              <w:t xml:space="preserve"> 11</w:t>
+            </w:r>
+          </w:p>
+        </w:tc>
+        <w:tc>
+          <w:tcPr>
+            <w:tcW w:w="867" w:type="dxa"/>
+            <w:vAlign w:val="center"/>
+          </w:tcPr>
+          <w:p>
+            <w:pPr>
+              <w:jc w:val="center"/>
+            </w:pPr>
+            <w:r>
+              <w:t>0</w:t>
+            </w:r>
+          </w:p>
+        </w:tc>
+        <w:tc>
+          <w:tcPr>
+            <w:tcW w:w="867" w:type="dxa"/>
+            <w:shd w:val="clear" w:color="auto" w:fill="F7CAAC" w:themeFill="accent2" w:themeFillTint="66"/>
+            <w:vAlign w:val="center"/>
+          </w:tcPr>
+          <w:p>
+            <w:pPr>
+              <w:jc w:val="center"/>
+            </w:pPr>
+            <w:r>
+              <w:t>1</w:t>
+            </w:r>
+          </w:p>
+        </w:tc>
+      </w:tr>
+      <w:tr>
+        <w:trPr>
+          <w:trHeight w:val="365"/>
+        </w:trPr>
+        <w:tc>
+          <w:tcPr>
+            <w:tcW w:w="957" w:type="dxa"/>
+            <w:shd w:val="clear" w:color="auto" w:fill="FFF2CC" w:themeFill="accent4" w:themeFillTint="33"/>
+            <w:vAlign w:val="center"/>
+          </w:tcPr>
+          <w:p>
+            <w:pPr>
+              <w:jc w:val="center"/>
+              <w:rPr>
+                <w:b/>
+              </w:rPr>
+            </w:pPr>
+            <w:r>
+              <w:rPr>
+                <w:b/>
+              </w:rPr>
+              <w:t>10</w:t>
+            </w:r>
+          </w:p>
+        </w:tc>
+        <w:tc>
+          <w:tcPr>
+            <w:tcW w:w="867" w:type="dxa"/>
+            <w:vAlign w:val="center"/>
+          </w:tcPr>
+          <w:p>
+            <w:pPr>
+              <w:jc w:val="center"/>
+            </w:pPr>
+            <w:r>
+              <w:t>x</w:t>
+            </w:r>
+          </w:p>
+        </w:tc>
+        <w:tc>
+          <w:tcPr>
+            <w:tcW w:w="867" w:type="dxa"/>
+            <w:vAlign w:val="center"/>
+          </w:tcPr>
+          <w:p>
+            <w:pPr>
+              <w:jc w:val="center"/>
+            </w:pPr>
+            <w:r>
+              <w:t>x</w:t>
+            </w:r>
+          </w:p>
+        </w:tc>
+      </w:tr>
+    </w:tbl>
+    <w:tbl>
+      <w:tblPr>
+        <w:tblStyle w:val="Tabela-Siatka"/>
+        <w:tblpPr w:leftFromText="141" w:rightFromText="141" w:vertAnchor="text" w:horzAnchor="page" w:tblpX="6661" w:tblpYSpec="bottom"/>
+        <w:tblOverlap w:val="never"/>
+        <w:tblW w:w="0" w:type="auto"/>
+        <w:tblInd w:w="0" w:type="dxa"/>
+        <w:tblLook w:val="04A0" w:firstRow="1" w:lastRow="0" w:firstColumn="1" w:lastColumn="0" w:noHBand="0" w:noVBand="1"/>
+      </w:tblPr>
+      <w:tblGrid>
+        <w:gridCol w:w="957"/>
+        <w:gridCol w:w="867"/>
+        <w:gridCol w:w="867"/>
+      </w:tblGrid>
+      <w:tr>
+        <w:trPr>
+          <w:trHeight w:val="365"/>
+        </w:trPr>
+        <w:tc>
+          <w:tcPr>
+            <w:tcW w:w="957" w:type="dxa"/>
+            <w:shd w:val="clear" w:color="auto" w:fill="FFF2CC" w:themeFill="accent4" w:themeFillTint="33"/>
+            <w:vAlign w:val="center"/>
+          </w:tcPr>
+          <w:p>
+            <w:pPr>
+              <w:jc w:val="center"/>
+              <w:rPr>
+                <w:b/>
+              </w:rPr>
+            </w:pPr>
+            <w:r>
+              <w:rPr>
+                <w:b/>
+              </w:rPr>
+              <w:t>Q1Q2\X</w:t>
+            </w:r>
+          </w:p>
+        </w:tc>
+        <w:tc>
+          <w:tcPr>
+            <w:tcW w:w="867" w:type="dxa"/>
+            <w:shd w:val="clear" w:color="auto" w:fill="FFF2CC" w:themeFill="accent4" w:themeFillTint="33"/>
+            <w:vAlign w:val="center"/>
+          </w:tcPr>
+          <w:p>
+            <w:pPr>
+              <w:jc w:val="center"/>
+              <w:rPr>
+                <w:b/>
+              </w:rPr>
+            </w:pPr>
+            <w:r>
+              <w:rPr>
+                <w:b/>
+              </w:rPr>
+              <w:t>0</w:t>
+            </w:r>
+          </w:p>
+        </w:tc>
+        <w:tc>
+          <w:tcPr>
+            <w:tcW w:w="867" w:type="dxa"/>
+            <w:shd w:val="clear" w:color="auto" w:fill="FFF2CC" w:themeFill="accent4" w:themeFillTint="33"/>
+            <w:vAlign w:val="center"/>
+          </w:tcPr>
+          <w:p>
+            <w:pPr>
+              <w:jc w:val="center"/>
+              <w:rPr>
+                <w:b/>
+              </w:rPr>
+            </w:pPr>
+            <w:r>
+              <w:rPr>
+                <w:b/>
+              </w:rPr>
+              <w:t>1</w:t>
+            </w:r>
+          </w:p>
+        </w:tc>
+      </w:tr>
+      <w:tr>
+        <w:trPr>
+          <w:trHeight w:val="374"/>
+        </w:trPr>
+        <w:tc>
+          <w:tcPr>
+            <w:tcW w:w="957" w:type="dxa"/>
+            <w:shd w:val="clear" w:color="auto" w:fill="FFF2CC" w:themeFill="accent4" w:themeFillTint="33"/>
+            <w:vAlign w:val="center"/>
+          </w:tcPr>
+          <w:p>
+            <w:pPr>
+              <w:jc w:val="center"/>
+              <w:rPr>
+                <w:b/>
+              </w:rPr>
+            </w:pPr>
+            <w:r>
+              <w:rPr>
+                <w:b/>
+              </w:rPr>
+              <w:t>00</w:t>
+            </w:r>
+          </w:p>
+        </w:tc>
+        <w:tc>
+          <w:tcPr>
+            <w:tcW w:w="867" w:type="dxa"/>
+            <w:shd w:val="clear" w:color="auto" w:fill="F7CAAC" w:themeFill="accent2" w:themeFillTint="66"/>
+            <w:vAlign w:val="center"/>
+          </w:tcPr>
+          <w:p>
+            <w:pPr>
+              <w:jc w:val="center"/>
+            </w:pPr>
+            <w:r>
+              <w:t>1</w:t>
+            </w:r>
+          </w:p>
+        </w:tc>
+        <w:tc>
+          <w:tcPr>
+            <w:tcW w:w="867" w:type="dxa"/>
+            <w:shd w:val="clear" w:color="auto" w:fill="F7CAAC" w:themeFill="accent2" w:themeFillTint="66"/>
+            <w:vAlign w:val="center"/>
+          </w:tcPr>
+          <w:p>
+            <w:pPr>
+              <w:jc w:val="center"/>
+            </w:pPr>
+            <w:r>
+              <w:t>1</w:t>
+            </w:r>
+          </w:p>
+        </w:tc>
+      </w:tr>
+      <w:tr>
+        <w:trPr>
+          <w:trHeight w:val="365"/>
+        </w:trPr>
+        <w:tc>
+          <w:tcPr>
+            <w:tcW w:w="957" w:type="dxa"/>
+            <w:shd w:val="clear" w:color="auto" w:fill="FFF2CC" w:themeFill="accent4" w:themeFillTint="33"/>
+            <w:vAlign w:val="center"/>
+          </w:tcPr>
+          <w:p>
+            <w:pPr>
+              <w:jc w:val="center"/>
+              <w:rPr>
+                <w:b/>
+              </w:rPr>
+            </w:pPr>
+            <w:r>
+              <w:rPr>
+                <w:b/>
+              </w:rPr>
+              <w:t>01</w:t>
+            </w:r>
+          </w:p>
+        </w:tc>
+        <w:tc>
+          <w:tcPr>
+            <w:tcW w:w="867" w:type="dxa"/>
+            <w:shd w:val="clear" w:color="auto" w:fill="F7CAAC" w:themeFill="accent2" w:themeFillTint="66"/>
+            <w:vAlign w:val="center"/>
+          </w:tcPr>
+          <w:p>
+            <w:pPr>
+              <w:jc w:val="center"/>
+            </w:pPr>
+            <w:r>
+              <w:t>1</w:t>
+            </w:r>
+          </w:p>
+        </w:tc>
+        <w:tc>
+          <w:tcPr>
+            <w:tcW w:w="867" w:type="dxa"/>
+            <w:shd w:val="clear" w:color="auto" w:fill="F7CAAC" w:themeFill="accent2" w:themeFillTint="66"/>
+            <w:vAlign w:val="center"/>
+          </w:tcPr>
+          <w:p>
+            <w:pPr>
+              <w:jc w:val="center"/>
+            </w:pPr>
+            <w:r>
+              <w:t>1</w:t>
+            </w:r>
+          </w:p>
+        </w:tc>
+      </w:tr>
+      <w:tr>
+        <w:trPr>
+          <w:trHeight w:val="374"/>
+        </w:trPr>
+        <w:tc>
+          <w:tcPr>
+            <w:tcW w:w="957" w:type="dxa"/>
+            <w:shd w:val="clear" w:color="auto" w:fill="FFF2CC" w:themeFill="accent4" w:themeFillTint="33"/>
+            <w:vAlign w:val="center"/>
+          </w:tcPr>
+          <w:p>
+            <w:pPr>
+              <w:jc w:val="center"/>
+              <w:rPr>
+                <w:b/>
+              </w:rPr>
+            </w:pPr>
+            <w:r>
+              <w:rPr>
+                <w:b/>
+              </w:rPr>
+              <w:t xml:space="preserve"> 11</w:t>
+            </w:r>
+          </w:p>
+        </w:tc>
+        <w:tc>
+          <w:tcPr>
+            <w:tcW w:w="867" w:type="dxa"/>
+            <w:vAlign w:val="center"/>
+          </w:tcPr>
+          <w:p>
+            <w:pPr>
+              <w:jc w:val="center"/>
+            </w:pPr>
+            <w:r>
+              <w:t>0</w:t>
+            </w:r>
+          </w:p>
+        </w:tc>
+        <w:tc>
+          <w:tcPr>
+            <w:tcW w:w="867" w:type="dxa"/>
+            <w:vAlign w:val="center"/>
+          </w:tcPr>
+          <w:p>
+            <w:pPr>
+              <w:jc w:val="center"/>
+            </w:pPr>
+            <w:r>
+              <w:t>0</w:t>
+            </w:r>
+          </w:p>
+        </w:tc>
+      </w:tr>
+      <w:tr>
+        <w:trPr>
+          <w:trHeight w:val="365"/>
+        </w:trPr>
+        <w:tc>
+          <w:tcPr>
+            <w:tcW w:w="957" w:type="dxa"/>
+            <w:shd w:val="clear" w:color="auto" w:fill="FFF2CC" w:themeFill="accent4" w:themeFillTint="33"/>
+            <w:vAlign w:val="center"/>
+          </w:tcPr>
+          <w:p>
+            <w:pPr>
+              <w:jc w:val="center"/>
+              <w:rPr>
+                <w:b/>
+              </w:rPr>
+            </w:pPr>
+            <w:r>
+              <w:rPr>
+                <w:b/>
+              </w:rPr>
+              <w:t>10</w:t>
+            </w:r>
+          </w:p>
+        </w:tc>
+        <w:tc>
+          <w:tcPr>
+            <w:tcW w:w="867" w:type="dxa"/>
+            <w:vAlign w:val="center"/>
+          </w:tcPr>
+          <w:p>
+            <w:pPr>
+              <w:jc w:val="center"/>
+            </w:pPr>
+            <w:r>
+              <w:t>x</w:t>
+            </w:r>
+          </w:p>
+        </w:tc>
+        <w:tc>
+          <w:tcPr>
+            <w:tcW w:w="867" w:type="dxa"/>
+            <w:vAlign w:val="center"/>
+          </w:tcPr>
+          <w:p>
+            <w:pPr>
+              <w:jc w:val="center"/>
+            </w:pPr>
+            <w:r>
+              <w:t>x</w:t>
+            </w:r>
+          </w:p>
+        </w:tc>
+      </w:tr>
+    </w:tbl>
+    <w:p>
+      <w:pPr>
+        <w:rPr>
+          <w:b/>
+        </w:rPr>
+      </w:pPr>
+      <w:r>
+        <w:rPr>
+          <w:b/>
+        </w:rPr>
+        <w:tab/>
+      </w:r>
+      <w:r>
+        <w:rPr>
+          <w:b/>
+        </w:rPr>
+        <w:tab/>
+      </w:r>
+      <w:r>
+        <w:rPr>
+          <w:b/>
+        </w:rPr>
+        <w:tab/>
+      </w:r>
+      <w:r>
+        <w:rPr>
+          <w:b/>
+        </w:rPr>
+        <w:tab/>
+      </w:r>
+    </w:p>
+    <w:p>
+      <w:pPr>
+        <w:rPr>
+          <w:b/>
+        </w:rPr>
+      </w:pPr>
+    </w:p>
+    <w:p>
+      <w:pPr>
+        <w:rPr>
+          <w:b/>
+        </w:rPr>
+      </w:pPr>
+    </w:p>
+    <w:p>
+      <w:pPr>
+        <w:rPr>
+          <w:b/>
+        </w:rPr>
+      </w:pPr>
+    </w:p>
+    <w:p>
+      <w:pPr>
+        <w:rPr>
+          <w:b/>
+        </w:rPr>
+      </w:pPr>
+    </w:p>
+    <w:p>
+      <w:pPr>
+        <w:rPr>
+          <w:b/>
+        </w:rPr>
+      </w:pPr>
+      <m:oMath>
+        <m:r>
+          <m:rPr>
+            <m:sty m:val="bi"/>
+          </m:rPr>
+          <w:rPr>
+            <w:rFonts w:ascii="Cambria Math" w:hAnsi="Cambria Math"/>
+          </w:rPr>
+          <m:t>T</m:t>
+        </m:r>
+        <m:r>
+          <m:rPr>
+            <m:sty m:val="bi"/>
+          </m:rPr>
+          <w:rPr>
+            <w:rFonts w:ascii="Cambria Math" w:hAnsi="Cambria Math"/>
+          </w:rPr>
+          <m:t>1=</m:t>
+        </m:r>
+        <m:acc>
+          <m:accPr>
+            <m:chr m:val="̅"/>
+            <m:ctrlPr>
+              <w:rPr>
+                <w:rFonts w:ascii="Cambria Math" w:hAnsi="Cambria Math"/>
+                <w:b/>
+                <w:i/>
+              </w:rPr>
+            </m:ctrlPr>
+          </m:accPr>
+          <m:e>
+            <m:r>
+              <m:rPr>
+                <m:sty m:val="bi"/>
+              </m:rPr>
+              <w:rPr>
+                <w:rFonts w:ascii="Cambria Math" w:hAnsi="Cambria Math"/>
+              </w:rPr>
+              <m:t>Q</m:t>
+            </m:r>
+            <m:r>
+              <m:rPr>
+                <m:sty m:val="bi"/>
+              </m:rPr>
+              <w:rPr>
+                <w:rFonts w:ascii="Cambria Math" w:hAnsi="Cambria Math"/>
+              </w:rPr>
+              <m:t>1</m:t>
+            </m:r>
+            <m:r>
+              <m:rPr>
+                <m:sty m:val="bi"/>
+              </m:rPr>
+              <w:rPr>
+                <w:rFonts w:ascii="Cambria Math" w:hAnsi="Cambria Math"/>
+              </w:rPr>
+              <m:t>Q2</m:t>
+            </m:r>
+          </m:e>
+        </m:acc>
+        <m:r>
+          <m:rPr>
+            <m:sty m:val="bi"/>
+          </m:rPr>
+          <w:rPr>
+            <w:rFonts w:ascii="Cambria Math" w:hAnsi="Cambria Math"/>
+          </w:rPr>
+          <m:t>X+Q</m:t>
+        </m:r>
+        <m:r>
+          <m:rPr>
+            <m:sty m:val="bi"/>
+          </m:rPr>
+          <w:rPr>
+            <w:rFonts w:ascii="Cambria Math" w:hAnsi="Cambria Math"/>
+          </w:rPr>
+          <m:t>1</m:t>
+        </m:r>
+        <m:r>
+          <m:rPr>
+            <m:sty m:val="bi"/>
+          </m:rPr>
+          <w:rPr>
+            <w:rFonts w:ascii="Cambria Math" w:hAnsi="Cambria Math"/>
+          </w:rPr>
+          <m:t>Q</m:t>
+        </m:r>
+        <m:r>
+          <m:rPr>
+            <m:sty m:val="bi"/>
+          </m:rPr>
+          <w:rPr>
+            <w:rFonts w:ascii="Cambria Math" w:hAnsi="Cambria Math"/>
+          </w:rPr>
+          <m:t>2X</m:t>
+        </m:r>
+      </m:oMath>
+      <w:r>
+        <w:rPr>
+          <w:rFonts w:eastAsiaTheme="minorEastAsia"/>
+          <w:b/>
+        </w:rPr>
+        <w:tab/>
+      </w:r>
+      <w:r>
+        <w:rPr>
+          <w:rFonts w:eastAsiaTheme="minorEastAsia"/>
+          <w:b/>
+        </w:rPr>
+        <w:tab/>
+      </w:r>
+      <w:r>
+        <w:rPr>
+          <w:rFonts w:eastAsiaTheme="minorEastAsia"/>
+          <w:b/>
+        </w:rPr>
+        <w:tab/>
+      </w:r>
+      <w:r>
+        <w:rPr>
+          <w:rFonts w:eastAsiaTheme="minorEastAsia"/>
+          <w:b/>
+        </w:rPr>
+        <w:tab/>
+      </w:r>
+      <w:r>
+        <w:rPr>
+          <w:rFonts w:eastAsiaTheme="minorEastAsia"/>
+          <w:b/>
+        </w:rPr>
+        <w:tab/>
+      </w:r>
+      <m:oMath>
+        <m:r>
+          <m:rPr>
+            <m:sty m:val="bi"/>
+          </m:rPr>
+          <w:rPr>
+            <w:rFonts w:ascii="Cambria Math" w:eastAsiaTheme="minorEastAsia" w:hAnsi="Cambria Math"/>
+          </w:rPr>
+          <m:t>T</m:t>
+        </m:r>
+        <m:r>
+          <m:rPr>
+            <m:sty m:val="bi"/>
+          </m:rPr>
+          <w:rPr>
+            <w:rFonts w:ascii="Cambria Math" w:eastAsiaTheme="minorEastAsia" w:hAnsi="Cambria Math"/>
+          </w:rPr>
+          <m:t>2=</m:t>
+        </m:r>
+        <m:acc>
+          <m:accPr>
+            <m:chr m:val="̅"/>
+            <m:ctrlPr>
+              <w:rPr>
+                <w:rFonts w:ascii="Cambria Math" w:eastAsiaTheme="minorEastAsia" w:hAnsi="Cambria Math"/>
+                <w:b/>
+                <w:i/>
+              </w:rPr>
+            </m:ctrlPr>
+          </m:accPr>
+          <m:e>
+            <m:r>
+              <m:rPr>
+                <m:sty m:val="bi"/>
+              </m:rPr>
+              <w:rPr>
+                <w:rFonts w:ascii="Cambria Math" w:eastAsiaTheme="minorEastAsia" w:hAnsi="Cambria Math"/>
+              </w:rPr>
+              <m:t>Q</m:t>
+            </m:r>
+            <m:r>
+              <m:rPr>
+                <m:sty m:val="bi"/>
+              </m:rPr>
+              <w:rPr>
+                <w:rFonts w:ascii="Cambria Math" w:eastAsiaTheme="minorEastAsia" w:hAnsi="Cambria Math"/>
+              </w:rPr>
+              <m:t>1</m:t>
+            </m:r>
+          </m:e>
+        </m:acc>
+      </m:oMath>
+    </w:p>
+    <w:p>
+      <w:pPr>
+        <w:rPr>
+          <w:b/>
+        </w:rPr>
+      </w:pPr>
+    </w:p>
+    <w:p>
+      <w:pPr>
+        <w:rPr>
+          <w:b/>
+        </w:rPr>
+      </w:pPr>
+    </w:p>
+    <w:tbl>
+      <w:tblPr>
+        <w:tblStyle w:val="Tabela-Siatka"/>
+        <w:tblpPr w:leftFromText="141" w:rightFromText="141" w:vertAnchor="text" w:horzAnchor="page" w:tblpX="6668" w:tblpY="349"/>
+        <w:tblOverlap w:val="never"/>
+        <w:tblW w:w="0" w:type="auto"/>
+        <w:tblInd w:w="0" w:type="dxa"/>
+        <w:tblLook w:val="04A0" w:firstRow="1" w:lastRow="0" w:firstColumn="1" w:lastColumn="0" w:noHBand="0" w:noVBand="1"/>
+      </w:tblPr>
+      <w:tblGrid>
+        <w:gridCol w:w="957"/>
+        <w:gridCol w:w="867"/>
+        <w:gridCol w:w="867"/>
+      </w:tblGrid>
+      <w:tr>
+        <w:trPr>
+          <w:trHeight w:val="365"/>
+        </w:trPr>
+        <w:tc>
+          <w:tcPr>
+            <w:tcW w:w="957" w:type="dxa"/>
+            <w:shd w:val="clear" w:color="auto" w:fill="FFF2CC" w:themeFill="accent4" w:themeFillTint="33"/>
+            <w:vAlign w:val="center"/>
+          </w:tcPr>
+          <w:p>
+            <w:pPr>
+              <w:jc w:val="center"/>
+              <w:rPr>
+                <w:b/>
+              </w:rPr>
+            </w:pPr>
+            <w:r>
+              <w:rPr>
+                <w:b/>
+              </w:rPr>
+              <w:t>Q1Q2\X</w:t>
+            </w:r>
+          </w:p>
+        </w:tc>
+        <w:tc>
+          <w:tcPr>
+            <w:tcW w:w="867" w:type="dxa"/>
+            <w:shd w:val="clear" w:color="auto" w:fill="FFF2CC" w:themeFill="accent4" w:themeFillTint="33"/>
+            <w:vAlign w:val="center"/>
+          </w:tcPr>
+          <w:p>
+            <w:pPr>
+              <w:jc w:val="center"/>
+              <w:rPr>
+                <w:b/>
+              </w:rPr>
+            </w:pPr>
+            <w:r>
+              <w:rPr>
+                <w:b/>
+              </w:rPr>
+              <w:t>0</w:t>
+            </w:r>
+          </w:p>
+        </w:tc>
+        <w:tc>
+          <w:tcPr>
+            <w:tcW w:w="867" w:type="dxa"/>
+            <w:shd w:val="clear" w:color="auto" w:fill="FFF2CC" w:themeFill="accent4" w:themeFillTint="33"/>
+            <w:vAlign w:val="center"/>
+          </w:tcPr>
+          <w:p>
+            <w:pPr>
+              <w:jc w:val="center"/>
+              <w:rPr>
+                <w:b/>
+              </w:rPr>
+            </w:pPr>
+            <w:r>
+              <w:rPr>
+                <w:b/>
+              </w:rPr>
+              <w:t>1</w:t>
+            </w:r>
+          </w:p>
+        </w:tc>
+      </w:tr>
+      <w:tr>
+        <w:trPr>
+          <w:trHeight w:val="374"/>
+        </w:trPr>
+        <w:tc>
+          <w:tcPr>
+            <w:tcW w:w="957" w:type="dxa"/>
+            <w:shd w:val="clear" w:color="auto" w:fill="FFF2CC" w:themeFill="accent4" w:themeFillTint="33"/>
+            <w:vAlign w:val="center"/>
+          </w:tcPr>
+          <w:p>
+            <w:pPr>
+              <w:jc w:val="center"/>
+              <w:rPr>
+                <w:b/>
+              </w:rPr>
+            </w:pPr>
+            <w:r>
+              <w:rPr>
+                <w:b/>
+              </w:rPr>
+              <w:t>00</w:t>
+            </w:r>
+          </w:p>
+        </w:tc>
+        <w:tc>
+          <w:tcPr>
+            <w:tcW w:w="867" w:type="dxa"/>
+            <w:shd w:val="clear" w:color="auto" w:fill="F7CAAC" w:themeFill="accent2" w:themeFillTint="66"/>
+            <w:vAlign w:val="center"/>
+          </w:tcPr>
+          <w:p>
+            <w:pPr>
+              <w:jc w:val="center"/>
+            </w:pPr>
+            <w:r>
+              <w:t>1</w:t>
+            </w:r>
+          </w:p>
+        </w:tc>
+        <w:tc>
+          <w:tcPr>
+            <w:tcW w:w="867" w:type="dxa"/>
+            <w:shd w:val="clear" w:color="auto" w:fill="F7CAAC" w:themeFill="accent2" w:themeFillTint="66"/>
+            <w:vAlign w:val="center"/>
+          </w:tcPr>
+          <w:p>
+            <w:pPr>
+              <w:jc w:val="center"/>
+            </w:pPr>
+            <w:r>
+              <w:t>1</w:t>
+            </w:r>
+          </w:p>
+        </w:tc>
+      </w:tr>
+      <w:tr>
+        <w:trPr>
+          <w:trHeight w:val="365"/>
+        </w:trPr>
+        <w:tc>
+          <w:tcPr>
+            <w:tcW w:w="957" w:type="dxa"/>
+            <w:shd w:val="clear" w:color="auto" w:fill="FFF2CC" w:themeFill="accent4" w:themeFillTint="33"/>
+            <w:vAlign w:val="center"/>
+          </w:tcPr>
+          <w:p>
+            <w:pPr>
+              <w:jc w:val="center"/>
+              <w:rPr>
+                <w:b/>
+              </w:rPr>
+            </w:pPr>
+            <w:r>
+              <w:rPr>
+                <w:b/>
+              </w:rPr>
+              <w:t>01</w:t>
+            </w:r>
+          </w:p>
+        </w:tc>
+        <w:tc>
+          <w:tcPr>
+            <w:tcW w:w="867" w:type="dxa"/>
+            <w:vAlign w:val="center"/>
+          </w:tcPr>
+          <w:p>
+            <w:pPr>
+              <w:jc w:val="center"/>
+            </w:pPr>
+            <w:r>
+              <w:t>0</w:t>
+            </w:r>
+          </w:p>
+        </w:tc>
+        <w:tc>
+          <w:tcPr>
+            <w:tcW w:w="867" w:type="dxa"/>
+            <w:vAlign w:val="center"/>
+          </w:tcPr>
+          <w:p>
+            <w:pPr>
+              <w:jc w:val="center"/>
+            </w:pPr>
+            <w:r>
+              <w:t>0</w:t>
+            </w:r>
+          </w:p>
+        </w:tc>
+      </w:tr>
+      <w:tr>
+        <w:trPr>
+          <w:trHeight w:val="374"/>
+        </w:trPr>
+        <w:tc>
+          <w:tcPr>
+            <w:tcW w:w="957" w:type="dxa"/>
+            <w:shd w:val="clear" w:color="auto" w:fill="FFF2CC" w:themeFill="accent4" w:themeFillTint="33"/>
+            <w:vAlign w:val="center"/>
+          </w:tcPr>
+          <w:p>
+            <w:pPr>
+              <w:jc w:val="center"/>
+              <w:rPr>
+                <w:b/>
+              </w:rPr>
+            </w:pPr>
+            <w:r>
+              <w:rPr>
+                <w:b/>
+              </w:rPr>
+              <w:t xml:space="preserve"> 11</w:t>
+            </w:r>
+          </w:p>
+        </w:tc>
+        <w:tc>
+          <w:tcPr>
+            <w:tcW w:w="867" w:type="dxa"/>
+            <w:shd w:val="clear" w:color="auto" w:fill="F7CAAC" w:themeFill="accent2" w:themeFillTint="66"/>
+            <w:vAlign w:val="center"/>
+          </w:tcPr>
+          <w:p>
+            <w:pPr>
+              <w:jc w:val="center"/>
+            </w:pPr>
+            <w:r>
+              <w:t>1</w:t>
+            </w:r>
+          </w:p>
+        </w:tc>
+        <w:tc>
+          <w:tcPr>
+            <w:tcW w:w="867" w:type="dxa"/>
+            <w:shd w:val="clear" w:color="auto" w:fill="F7CAAC" w:themeFill="accent2" w:themeFillTint="66"/>
+            <w:vAlign w:val="center"/>
+          </w:tcPr>
+          <w:p>
+            <w:pPr>
+              <w:jc w:val="center"/>
+            </w:pPr>
+            <w:r>
+              <w:t>1</w:t>
+            </w:r>
+          </w:p>
+        </w:tc>
+      </w:tr>
+      <w:tr>
+        <w:trPr>
+          <w:trHeight w:val="365"/>
+        </w:trPr>
+        <w:tc>
+          <w:tcPr>
+            <w:tcW w:w="957" w:type="dxa"/>
+            <w:shd w:val="clear" w:color="auto" w:fill="FFF2CC" w:themeFill="accent4" w:themeFillTint="33"/>
+            <w:vAlign w:val="center"/>
+          </w:tcPr>
+          <w:p>
+            <w:pPr>
+              <w:jc w:val="center"/>
+              <w:rPr>
+                <w:b/>
+              </w:rPr>
+            </w:pPr>
+            <w:r>
+              <w:rPr>
+                <w:b/>
+              </w:rPr>
+              <w:t>10</w:t>
+            </w:r>
+          </w:p>
+        </w:tc>
+        <w:tc>
+          <w:tcPr>
+            <w:tcW w:w="867" w:type="dxa"/>
+            <w:vAlign w:val="center"/>
+          </w:tcPr>
+          <w:p>
+            <w:pPr>
+              <w:jc w:val="center"/>
+            </w:pPr>
+            <w:r>
+              <w:t>x</w:t>
+            </w:r>
+          </w:p>
+        </w:tc>
+        <w:tc>
+          <w:tcPr>
+            <w:tcW w:w="867" w:type="dxa"/>
+            <w:vAlign w:val="center"/>
+          </w:tcPr>
+          <w:p>
+            <w:pPr>
+              <w:jc w:val="center"/>
+            </w:pPr>
+            <w:r>
+              <w:t>x</w:t>
+            </w:r>
+          </w:p>
+        </w:tc>
+      </w:tr>
+    </w:tbl>
+    <w:p>
+      <w:pPr>
+        <w:rPr>
+          <w:b/>
+        </w:rPr>
+      </w:pPr>
+      <w:r>
+        <w:rPr>
+          <w:b/>
+        </w:rPr>
+        <w:t>D1</w:t>
+      </w:r>
+      <w:r>
+        <w:rPr>
+          <w:b/>
+        </w:rPr>
+        <w:tab/>
+      </w:r>
+      <w:r>
+        <w:rPr>
+          <w:b/>
+        </w:rPr>
+        <w:tab/>
+      </w:r>
+      <w:r>
+        <w:rPr>
+          <w:b/>
+        </w:rPr>
+        <w:tab/>
+      </w:r>
+      <w:r>
+        <w:rPr>
+          <w:b/>
+        </w:rPr>
+        <w:tab/>
+      </w:r>
+      <w:r>
+        <w:rPr>
+          <w:b/>
+        </w:rPr>
+        <w:tab/>
+      </w:r>
+      <w:r>
+        <w:rPr>
+          <w:b/>
+        </w:rPr>
+        <w:tab/>
+      </w:r>
+      <w:r>
+        <w:rPr>
+          <w:b/>
+        </w:rPr>
+        <w:tab/>
+      </w:r>
+      <w:r>
+        <w:rPr>
+          <w:b/>
+        </w:rPr>
+        <w:tab/>
+        <w:t>D2</w:t>
+      </w:r>
+    </w:p>
+    <w:tbl>
+      <w:tblPr>
+        <w:tblStyle w:val="Tabela-Siatka"/>
+        <w:tblpPr w:leftFromText="141" w:rightFromText="141" w:vertAnchor="text" w:tblpY="1"/>
+        <w:tblOverlap w:val="never"/>
+        <w:tblW w:w="0" w:type="auto"/>
+        <w:tblInd w:w="0" w:type="dxa"/>
+        <w:tblLook w:val="04A0" w:firstRow="1" w:lastRow="0" w:firstColumn="1" w:lastColumn="0" w:noHBand="0" w:noVBand="1"/>
+      </w:tblPr>
+      <w:tblGrid>
+        <w:gridCol w:w="957"/>
+        <w:gridCol w:w="867"/>
+        <w:gridCol w:w="867"/>
+      </w:tblGrid>
+      <w:tr>
+        <w:trPr>
+          <w:trHeight w:val="365"/>
+        </w:trPr>
+        <w:tc>
+          <w:tcPr>
+            <w:tcW w:w="867" w:type="dxa"/>
+            <w:shd w:val="clear" w:color="auto" w:fill="FFF2CC" w:themeFill="accent4" w:themeFillTint="33"/>
+            <w:vAlign w:val="center"/>
+          </w:tcPr>
+          <w:p>
+            <w:pPr>
+              <w:jc w:val="center"/>
+              <w:rPr>
+                <w:b/>
+              </w:rPr>
+            </w:pPr>
+            <w:r>
+              <w:rPr>
+                <w:b/>
+              </w:rPr>
+              <w:t>Q1Q2\X</w:t>
+            </w:r>
+          </w:p>
+        </w:tc>
+        <w:tc>
+          <w:tcPr>
+            <w:tcW w:w="867" w:type="dxa"/>
+            <w:shd w:val="clear" w:color="auto" w:fill="FFF2CC" w:themeFill="accent4" w:themeFillTint="33"/>
+            <w:vAlign w:val="center"/>
+          </w:tcPr>
+          <w:p>
+            <w:pPr>
+              <w:jc w:val="center"/>
+              <w:rPr>
+                <w:b/>
+              </w:rPr>
+            </w:pPr>
+            <w:r>
+              <w:rPr>
+                <w:b/>
+              </w:rPr>
+              <w:t>0</w:t>
+            </w:r>
+          </w:p>
+        </w:tc>
+        <w:tc>
+          <w:tcPr>
+            <w:tcW w:w="867" w:type="dxa"/>
+            <w:shd w:val="clear" w:color="auto" w:fill="FFF2CC" w:themeFill="accent4" w:themeFillTint="33"/>
+            <w:vAlign w:val="center"/>
+          </w:tcPr>
+          <w:p>
+            <w:pPr>
+              <w:jc w:val="center"/>
+              <w:rPr>
+                <w:b/>
+              </w:rPr>
+            </w:pPr>
+            <w:r>
+              <w:rPr>
+                <w:b/>
+              </w:rPr>
+              <w:t>1</w:t>
+            </w:r>
+          </w:p>
+        </w:tc>
+      </w:tr>
+      <w:tr>
+        <w:trPr>
+          <w:trHeight w:val="374"/>
+        </w:trPr>
+        <w:tc>
+          <w:tcPr>
+            <w:tcW w:w="867" w:type="dxa"/>
+            <w:shd w:val="clear" w:color="auto" w:fill="FFF2CC" w:themeFill="accent4" w:themeFillTint="33"/>
+            <w:vAlign w:val="center"/>
+          </w:tcPr>
+          <w:p>
+            <w:pPr>
+              <w:jc w:val="center"/>
+              <w:rPr>
+                <w:b/>
+              </w:rPr>
+            </w:pPr>
+            <w:r>
+              <w:rPr>
+                <w:b/>
+              </w:rPr>
+              <w:t>00</w:t>
+            </w:r>
+          </w:p>
+        </w:tc>
+        <w:tc>
+          <w:tcPr>
+            <w:tcW w:w="867" w:type="dxa"/>
+            <w:vAlign w:val="center"/>
+          </w:tcPr>
+          <w:p>
+            <w:pPr>
+              <w:jc w:val="center"/>
+            </w:pPr>
+            <w:r>
+              <w:t>0</w:t>
+            </w:r>
+          </w:p>
+        </w:tc>
+        <w:tc>
+          <w:tcPr>
+            <w:tcW w:w="867" w:type="dxa"/>
+            <w:shd w:val="clear" w:color="auto" w:fill="F7CAAC" w:themeFill="accent2" w:themeFillTint="66"/>
+            <w:vAlign w:val="center"/>
+          </w:tcPr>
+          <w:p>
+            <w:pPr>
+              <w:jc w:val="center"/>
+            </w:pPr>
+            <w:r>
+              <w:t>1</w:t>
+            </w:r>
+          </w:p>
+        </w:tc>
+      </w:tr>
+      <w:tr>
+        <w:trPr>
+          <w:trHeight w:val="365"/>
+        </w:trPr>
+        <w:tc>
+          <w:tcPr>
+            <w:tcW w:w="867" w:type="dxa"/>
+            <w:shd w:val="clear" w:color="auto" w:fill="FFF2CC" w:themeFill="accent4" w:themeFillTint="33"/>
+            <w:vAlign w:val="center"/>
+          </w:tcPr>
+          <w:p>
+            <w:pPr>
+              <w:jc w:val="center"/>
+              <w:rPr>
+                <w:b/>
+              </w:rPr>
+            </w:pPr>
+            <w:r>
+              <w:rPr>
+                <w:b/>
+              </w:rPr>
+              <w:t>01</w:t>
+            </w:r>
+          </w:p>
+        </w:tc>
+        <w:tc>
+          <w:tcPr>
+            <w:tcW w:w="867" w:type="dxa"/>
+            <w:vAlign w:val="center"/>
+          </w:tcPr>
+          <w:p>
+            <w:pPr>
+              <w:jc w:val="center"/>
+            </w:pPr>
+            <w:r>
+              <w:t>0</w:t>
+            </w:r>
+          </w:p>
+        </w:tc>
+        <w:tc>
+          <w:tcPr>
+            <w:tcW w:w="867" w:type="dxa"/>
+            <w:vAlign w:val="center"/>
+          </w:tcPr>
+          <w:p>
+            <w:pPr>
+              <w:jc w:val="center"/>
+            </w:pPr>
+            <w:r>
+              <w:t>0</w:t>
+            </w:r>
+          </w:p>
+        </w:tc>
+      </w:tr>
+      <w:tr>
+        <w:trPr>
+          <w:trHeight w:val="374"/>
+        </w:trPr>
+        <w:tc>
+          <w:tcPr>
+            <w:tcW w:w="867" w:type="dxa"/>
+            <w:shd w:val="clear" w:color="auto" w:fill="FFF2CC" w:themeFill="accent4" w:themeFillTint="33"/>
+            <w:vAlign w:val="center"/>
+          </w:tcPr>
+          <w:p>
+            <w:pPr>
+              <w:jc w:val="center"/>
+              <w:rPr>
+                <w:b/>
+              </w:rPr>
+            </w:pPr>
+            <w:r>
+              <w:rPr>
+                <w:b/>
+              </w:rPr>
+              <w:t xml:space="preserve"> 11</w:t>
+            </w:r>
+          </w:p>
+        </w:tc>
+        <w:tc>
+          <w:tcPr>
+            <w:tcW w:w="867" w:type="dxa"/>
+            <w:shd w:val="clear" w:color="auto" w:fill="F7CAAC" w:themeFill="accent2" w:themeFillTint="66"/>
+            <w:vAlign w:val="center"/>
+          </w:tcPr>
+          <w:p>
+            <w:pPr>
+              <w:jc w:val="center"/>
+            </w:pPr>
+            <w:r>
+              <w:t>1</w:t>
+            </w:r>
+          </w:p>
+        </w:tc>
+        <w:tc>
+          <w:tcPr>
+            <w:tcW w:w="867" w:type="dxa"/>
+            <w:vAlign w:val="center"/>
+          </w:tcPr>
+          <w:p>
+            <w:pPr>
+              <w:jc w:val="center"/>
+            </w:pPr>
+            <w:r>
+              <w:t>0</w:t>
+            </w:r>
+          </w:p>
+        </w:tc>
+      </w:tr>
+      <w:tr>
+        <w:trPr>
+          <w:trHeight w:val="365"/>
+        </w:trPr>
+        <w:tc>
+          <w:tcPr>
+            <w:tcW w:w="867" w:type="dxa"/>
+            <w:shd w:val="clear" w:color="auto" w:fill="FFF2CC" w:themeFill="accent4" w:themeFillTint="33"/>
+            <w:vAlign w:val="center"/>
+          </w:tcPr>
+          <w:p>
+            <w:pPr>
+              <w:jc w:val="center"/>
+              <w:rPr>
+                <w:b/>
+              </w:rPr>
+            </w:pPr>
+            <w:r>
+              <w:rPr>
+                <w:b/>
+              </w:rPr>
+              <w:t>10</w:t>
+            </w:r>
+          </w:p>
+        </w:tc>
+        <w:tc>
+          <w:tcPr>
+            <w:tcW w:w="867" w:type="dxa"/>
+            <w:vAlign w:val="center"/>
+          </w:tcPr>
+          <w:p>
+            <w:pPr>
+              <w:jc w:val="center"/>
+            </w:pPr>
+            <w:r>
+              <w:t>x</w:t>
+            </w:r>
+          </w:p>
+        </w:tc>
+        <w:tc>
+          <w:tcPr>
+            <w:tcW w:w="867" w:type="dxa"/>
+            <w:vAlign w:val="center"/>
+          </w:tcPr>
+          <w:p>
+            <w:pPr>
+              <w:jc w:val="center"/>
+            </w:pPr>
+            <w:r>
+              <w:t>x</w:t>
+            </w:r>
+          </w:p>
+        </w:tc>
+      </w:tr>
+    </w:tbl>
+    <w:p>
+      <w:pPr>
+        <w:rPr>
+          <w:b/>
+        </w:rPr>
+      </w:pPr>
+      <w:r>
+        <w:rPr>
+          <w:b/>
+        </w:rPr>
+        <w:tab/>
+      </w:r>
+      <w:r>
+        <w:rPr>
+          <w:b/>
+        </w:rPr>
+        <w:tab/>
+      </w:r>
+      <w:r>
+        <w:rPr>
+          <w:b/>
+        </w:rPr>
+        <w:tab/>
+      </w:r>
+      <w:r>
+        <w:rPr>
+          <w:b/>
+        </w:rPr>
+        <w:tab/>
+      </w:r>
+    </w:p>
+    <w:p>
+      <w:pPr>
+        <w:rPr>
+          <w:b/>
+        </w:rPr>
+      </w:pPr>
+    </w:p>
+    <w:p>
+      <w:pPr>
+        <w:rPr>
+          <w:b/>
+        </w:rPr>
+      </w:pPr>
+    </w:p>
+    <w:p>
+      <w:pPr>
+        <w:rPr>
+          <w:b/>
+        </w:rPr>
+      </w:pPr>
+    </w:p>
+    <w:p>
+      <w:pPr>
+        <w:rPr>
+          <w:b/>
+        </w:rPr>
+      </w:pPr>
+      <w:bookmarkStart w:id="0" w:name="_GoBack"/>
+      <w:bookmarkEnd w:id="0"/>
+    </w:p>
+    <w:p>
+      <w:pPr>
+        <w:rPr>
+          <w:b/>
+        </w:rPr>
+      </w:pPr>
+      <m:oMath>
+        <m:r>
+          <m:rPr>
+            <m:sty m:val="bi"/>
+          </m:rPr>
+          <w:rPr>
+            <w:rFonts w:ascii="Cambria Math" w:hAnsi="Cambria Math"/>
+          </w:rPr>
+          <w:lastRenderedPageBreak/>
+          <m:t>D</m:t>
+        </m:r>
+        <m:r>
+          <m:rPr>
+            <m:sty m:val="bi"/>
+          </m:rPr>
+          <w:rPr>
+            <w:rFonts w:ascii="Cambria Math" w:hAnsi="Cambria Math"/>
+          </w:rPr>
+          <m:t>1=</m:t>
+        </m:r>
+        <m:acc>
+          <m:accPr>
+            <m:chr m:val="̅"/>
+            <m:ctrlPr>
+              <w:rPr>
+                <w:rFonts w:ascii="Cambria Math" w:hAnsi="Cambria Math"/>
+                <w:b/>
+                <w:i/>
+              </w:rPr>
+            </m:ctrlPr>
+          </m:accPr>
+          <m:e>
+            <m:r>
+              <m:rPr>
+                <m:sty m:val="bi"/>
+              </m:rPr>
+              <w:rPr>
+                <w:rFonts w:ascii="Cambria Math" w:hAnsi="Cambria Math"/>
+              </w:rPr>
+              <m:t>Q</m:t>
+            </m:r>
+            <m:r>
+              <m:rPr>
+                <m:sty m:val="bi"/>
+              </m:rPr>
+              <w:rPr>
+                <w:rFonts w:ascii="Cambria Math" w:hAnsi="Cambria Math"/>
+              </w:rPr>
+              <m:t>1</m:t>
+            </m:r>
+            <m:r>
+              <m:rPr>
+                <m:sty m:val="bi"/>
+              </m:rPr>
+              <w:rPr>
+                <w:rFonts w:ascii="Cambria Math" w:hAnsi="Cambria Math"/>
+              </w:rPr>
+              <m:t>Q2</m:t>
+            </m:r>
+          </m:e>
+        </m:acc>
+        <m:r>
+          <m:rPr>
+            <m:sty m:val="bi"/>
+          </m:rPr>
+          <w:rPr>
+            <w:rFonts w:ascii="Cambria Math" w:hAnsi="Cambria Math"/>
+          </w:rPr>
+          <m:t>X+Q</m:t>
+        </m:r>
+        <m:r>
+          <m:rPr>
+            <m:sty m:val="bi"/>
+          </m:rPr>
+          <w:rPr>
+            <w:rFonts w:ascii="Cambria Math" w:hAnsi="Cambria Math"/>
+          </w:rPr>
+          <m:t>1</m:t>
+        </m:r>
+        <m:r>
+          <m:rPr>
+            <m:sty m:val="bi"/>
+          </m:rPr>
+          <w:rPr>
+            <w:rFonts w:ascii="Cambria Math" w:hAnsi="Cambria Math"/>
+          </w:rPr>
+          <m:t>Q</m:t>
+        </m:r>
+        <m:r>
+          <m:rPr>
+            <m:sty m:val="bi"/>
+          </m:rPr>
+          <w:rPr>
+            <w:rFonts w:ascii="Cambria Math" w:hAnsi="Cambria Math"/>
+          </w:rPr>
+          <m:t>2</m:t>
+        </m:r>
+        <m:acc>
+          <m:accPr>
+            <m:chr m:val="̅"/>
+            <m:ctrlPr>
+              <w:rPr>
+                <w:rFonts w:ascii="Cambria Math" w:hAnsi="Cambria Math"/>
+                <w:b/>
+                <w:i/>
+              </w:rPr>
+            </m:ctrlPr>
+          </m:accPr>
+          <m:e>
+            <m:r>
+              <m:rPr>
+                <m:sty m:val="bi"/>
+              </m:rPr>
+              <w:rPr>
+                <w:rFonts w:ascii="Cambria Math" w:hAnsi="Cambria Math"/>
+              </w:rPr>
+              <m:t>X</m:t>
+            </m:r>
+          </m:e>
+        </m:acc>
+      </m:oMath>
+      <w:r>
+        <w:rPr>
+          <w:rFonts w:eastAsiaTheme="minorEastAsia"/>
+          <w:b/>
+        </w:rPr>
+        <w:tab/>
+      </w:r>
+      <w:r>
+        <w:rPr>
+          <w:rFonts w:eastAsiaTheme="minorEastAsia"/>
+          <w:b/>
+        </w:rPr>
+        <w:tab/>
+      </w:r>
+      <w:r>
+        <w:rPr>
+          <w:rFonts w:eastAsiaTheme="minorEastAsia"/>
+          <w:b/>
+        </w:rPr>
+        <w:tab/>
+      </w:r>
+      <w:r>
+        <w:rPr>
+          <w:rFonts w:eastAsiaTheme="minorEastAsia"/>
+          <w:b/>
+        </w:rPr>
+        <w:tab/>
+      </w:r>
+      <w:r>
+        <w:rPr>
+          <w:rFonts w:eastAsiaTheme="minorEastAsia"/>
+          <w:b/>
+        </w:rPr>
+        <w:tab/>
+      </w:r>
+      <m:oMath>
+        <m:r>
+          <m:rPr>
+            <m:sty m:val="bi"/>
+          </m:rPr>
+          <w:rPr>
+            <w:rFonts w:ascii="Cambria Math" w:eastAsiaTheme="minorEastAsia" w:hAnsi="Cambria Math"/>
+          </w:rPr>
+          <m:t>D</m:t>
+        </m:r>
+        <m:r>
+          <m:rPr>
+            <m:sty m:val="bi"/>
+          </m:rPr>
+          <w:rPr>
+            <w:rFonts w:ascii="Cambria Math" w:eastAsiaTheme="minorEastAsia" w:hAnsi="Cambria Math"/>
+          </w:rPr>
+          <m:t>2=</m:t>
+        </m:r>
+        <m:acc>
+          <m:accPr>
+            <m:chr m:val="̅"/>
+            <m:ctrlPr>
+              <w:rPr>
+                <w:rFonts w:ascii="Cambria Math" w:eastAsiaTheme="minorEastAsia" w:hAnsi="Cambria Math"/>
+                <w:b/>
+                <w:i/>
+              </w:rPr>
+            </m:ctrlPr>
+          </m:accPr>
+          <m:e>
+            <m:r>
+              <m:rPr>
+                <m:sty m:val="bi"/>
+              </m:rPr>
+              <w:rPr>
+                <w:rFonts w:ascii="Cambria Math" w:eastAsiaTheme="minorEastAsia" w:hAnsi="Cambria Math"/>
+              </w:rPr>
+              <m:t>Q</m:t>
+            </m:r>
+            <m:r>
+              <m:rPr>
+                <m:sty m:val="bi"/>
+              </m:rPr>
+              <w:rPr>
+                <w:rFonts w:ascii="Cambria Math" w:eastAsiaTheme="minorEastAsia" w:hAnsi="Cambria Math"/>
+              </w:rPr>
+              <m:t>1</m:t>
+            </m:r>
+            <m:r>
+              <m:rPr>
+                <m:sty m:val="bi"/>
+              </m:rPr>
+              <w:rPr>
+                <w:rFonts w:ascii="Cambria Math" w:eastAsiaTheme="minorEastAsia" w:hAnsi="Cambria Math"/>
+              </w:rPr>
+              <m:t>Q</m:t>
+            </m:r>
+            <m:r>
+              <m:rPr>
+                <m:sty m:val="bi"/>
+              </m:rPr>
+              <w:rPr>
+                <w:rFonts w:ascii="Cambria Math" w:eastAsiaTheme="minorEastAsia" w:hAnsi="Cambria Math"/>
+              </w:rPr>
+              <m:t>2</m:t>
+            </m:r>
+          </m:e>
+        </m:acc>
+        <m:r>
+          <m:rPr>
+            <m:sty m:val="bi"/>
+          </m:rPr>
+          <w:rPr>
+            <w:rFonts w:ascii="Cambria Math" w:eastAsiaTheme="minorEastAsia" w:hAnsi="Cambria Math"/>
+          </w:rPr>
+          <m:t>+Q</m:t>
+        </m:r>
+        <m:r>
+          <m:rPr>
+            <m:sty m:val="bi"/>
+          </m:rPr>
+          <w:rPr>
+            <w:rFonts w:ascii="Cambria Math" w:eastAsiaTheme="minorEastAsia" w:hAnsi="Cambria Math"/>
+          </w:rPr>
+          <m:t>1</m:t>
+        </m:r>
+        <m:r>
+          <m:rPr>
+            <m:sty m:val="bi"/>
+          </m:rPr>
+          <w:rPr>
+            <w:rFonts w:ascii="Cambria Math" w:eastAsiaTheme="minorEastAsia" w:hAnsi="Cambria Math"/>
+          </w:rPr>
+          <m:t>Q</m:t>
+        </m:r>
+        <m:r>
+          <m:rPr>
+            <m:sty m:val="bi"/>
+          </m:rPr>
+          <w:rPr>
+            <w:rFonts w:ascii="Cambria Math" w:eastAsiaTheme="minorEastAsia" w:hAnsi="Cambria Math"/>
+          </w:rPr>
+          <m:t>2</m:t>
+        </m:r>
+      </m:oMath>
     </w:p>
     <w:sectPr>
       <w:type w:val="continuous"/>
@@ -3046,7 +6870,7 @@
 </file>
 
 <file path=word/styles.xml><?xml version="1.0" encoding="utf-8"?>
-<w:styles xmlns:mc="http://schemas.openxmlformats.org/markup-compatibility/2006" xmlns:r="http://schemas.openxmlformats.org/officeDocument/2006/relationships" xmlns:w="http://schemas.openxmlformats.org/wordprocessingml/2006/main" xmlns:w14="http://schemas.microsoft.com/office/word/2010/wordml" xmlns:w15="http://schemas.microsoft.com/office/word/2012/wordml" mc:Ignorable="w14 w15">
+<w:styles xmlns:mc="http://schemas.openxmlformats.org/markup-compatibility/2006" xmlns:r="http://schemas.openxmlformats.org/officeDocument/2006/relationships" xmlns:w="http://schemas.openxmlformats.org/wordprocessingml/2006/main" xmlns:w14="http://schemas.microsoft.com/office/word/2010/wordml" xmlns:w15="http://schemas.microsoft.com/office/word/2012/wordml" xmlns:w16cid="http://schemas.microsoft.com/office/word/2016/wordml/cid" xmlns:w16se="http://schemas.microsoft.com/office/word/2015/wordml/symex" mc:Ignorable="w14 w15 w16se w16cid">
   <w:docDefaults>
     <w:rPrDefault>
       <w:rPr>
@@ -3062,7 +6886,7 @@
       </w:pPr>
     </w:pPrDefault>
   </w:docDefaults>
-  <w:latentStyles w:defLockedState="0" w:defUIPriority="99" w:defSemiHidden="0" w:defUnhideWhenUsed="0" w:defQFormat="0" w:count="371">
+  <w:latentStyles w:defLockedState="0" w:defUIPriority="99" w:defSemiHidden="0" w:defUnhideWhenUsed="0" w:defQFormat="0" w:count="375">
     <w:lsdException w:name="Normal" w:uiPriority="0" w:qFormat="1"/>
     <w:lsdException w:name="heading 1" w:uiPriority="9" w:qFormat="1"/>
     <w:lsdException w:name="heading 2" w:semiHidden="1" w:uiPriority="9" w:unhideWhenUsed="1" w:qFormat="1"/>
@@ -3168,7 +6992,6 @@
     <w:lsdException w:name="HTML Sample" w:semiHidden="1" w:unhideWhenUsed="1"/>
     <w:lsdException w:name="HTML Typewriter" w:semiHidden="1" w:unhideWhenUsed="1"/>
     <w:lsdException w:name="HTML Variable" w:semiHidden="1" w:unhideWhenUsed="1"/>
-    <w:lsdException w:name="Normal Table" w:semiHidden="1" w:unhideWhenUsed="1"/>
     <w:lsdException w:name="annotation subject" w:semiHidden="1" w:unhideWhenUsed="1"/>
     <w:lsdException w:name="No List" w:semiHidden="1" w:unhideWhenUsed="1"/>
     <w:lsdException w:name="Outline List 1" w:semiHidden="1" w:unhideWhenUsed="1"/>
@@ -3212,10 +7035,8 @@
     <w:lsdException w:name="Table Elegant" w:semiHidden="1" w:unhideWhenUsed="1"/>
     <w:lsdException w:name="Table Professional" w:semiHidden="1" w:unhideWhenUsed="1"/>
     <w:lsdException w:name="Table Subtle 1" w:semiHidden="1" w:unhideWhenUsed="1"/>
-    <w:lsdException w:name="Table Subtle 2" w:semiHidden="1" w:unhideWhenUsed="1"/>
     <w:lsdException w:name="Table Web 1" w:semiHidden="1" w:unhideWhenUsed="1"/>
     <w:lsdException w:name="Table Web 2" w:semiHidden="1" w:unhideWhenUsed="1"/>
-    <w:lsdException w:name="Table Web 3" w:semiHidden="1" w:unhideWhenUsed="1"/>
     <w:lsdException w:name="Balloon Text" w:semiHidden="1" w:unhideWhenUsed="1"/>
     <w:lsdException w:name="Table Grid" w:uiPriority="39"/>
     <w:lsdException w:name="Table Theme" w:semiHidden="1" w:unhideWhenUsed="1"/>
@@ -3434,6 +7255,10 @@
     <w:lsdException w:name="List Table 5 Dark Accent 6" w:uiPriority="50"/>
     <w:lsdException w:name="List Table 6 Colorful Accent 6" w:uiPriority="51"/>
     <w:lsdException w:name="List Table 7 Colorful Accent 6" w:uiPriority="52"/>
+    <w:lsdException w:name="Mention" w:semiHidden="1" w:unhideWhenUsed="1"/>
+    <w:lsdException w:name="Smart Hyperlink" w:semiHidden="1" w:unhideWhenUsed="1"/>
+    <w:lsdException w:name="Hashtag" w:semiHidden="1" w:unhideWhenUsed="1"/>
+    <w:lsdException w:name="Unresolved Mention" w:semiHidden="1" w:unhideWhenUsed="1"/>
   </w:latentStyles>
   <w:style w:type="paragraph" w:default="1" w:styleId="Normalny">
     <w:name w:val="Normal"/>
@@ -3534,6 +7359,16 @@
     <w:rPr>
       <w:color w:val="0000FF"/>
       <w:u w:val="single"/>
+    </w:rPr>
+  </w:style>
+  <w:style w:type="character" w:styleId="Tekstzastpczy">
+    <w:name w:val="Placeholder Text"/>
+    <w:basedOn w:val="Domylnaczcionkaakapitu"/>
+    <w:uiPriority w:val="99"/>
+    <w:semiHidden/>
+    <w:rsid w:val="00AF4C32"/>
+    <w:rPr>
+      <w:color w:val="808080"/>
     </w:rPr>
   </w:style>
 </w:styles>

</xml_diff>